<commit_message>
Algebra 1 - Chapter 9: Creating and Interpreting Equations from Real-World Scenarios - 9.2 Creating and Interpreting Exponential Equations
</commit_message>
<xml_diff>
--- a/Algebra-1/ch09/Albebra 1 - Chapter 9.docx
+++ b/Algebra-1/ch09/Albebra 1 - Chapter 9.docx
@@ -50,7 +50,15 @@
         </w:rPr>
       </w:pPr>
       <w:r>
-        <w:t xml:space="preserve">Many real-world scenarios can be modeled with two-variable linear equations. The scenarios generally have a fixed part, which is the same for every situation, and a variable part, which changes depending on the situation. These equations often resemble the slope-intercept form </w:t>
+        <w:t xml:space="preserve">Many real-world scenarios can be modeled with </w:t>
+      </w:r>
+      <w:proofErr w:type="gramStart"/>
+      <w:r>
+        <w:t>two-variable</w:t>
+      </w:r>
+      <w:proofErr w:type="gramEnd"/>
+      <w:r>
+        <w:t xml:space="preserve"> linear equations. The scenarios generally have a fixed part, which is the same for every situation, and a variable part, which changes depending on the situation. These equations often resemble the slope-intercept form </w:t>
       </w:r>
       <m:oMath>
         <m:r>
@@ -281,7 +289,21 @@
         <w:rPr>
           <w:rFonts w:eastAsiaTheme="minorEastAsia"/>
         </w:rPr>
-        <w:t>A salad costs $6 for the lettuce and $2 for each topping. Which equation relates the total cost (C) to the number of toppings purchased (T)?</w:t>
+        <w:t xml:space="preserve">A salad costs $6 for </w:t>
+      </w:r>
+      <w:proofErr w:type="gramStart"/>
+      <w:r>
+        <w:rPr>
+          <w:rFonts w:eastAsiaTheme="minorEastAsia"/>
+        </w:rPr>
+        <w:t>the lettuce</w:t>
+      </w:r>
+      <w:proofErr w:type="gramEnd"/>
+      <w:r>
+        <w:rPr>
+          <w:rFonts w:eastAsiaTheme="minorEastAsia"/>
+        </w:rPr>
+        <w:t xml:space="preserve"> and $2 for each topping. Which equation relates the total cost (C) to the number of toppings purchased (T)?</w:t>
       </w:r>
       <w:r>
         <w:rPr>
@@ -399,7 +421,21 @@
         <w:rPr>
           <w:rFonts w:eastAsiaTheme="minorEastAsia"/>
         </w:rPr>
-        <w:t>equation relates the total amount of money remaining (M) after paying the employees the number of ice creams sold(I).</w:t>
+        <w:t xml:space="preserve">equation </w:t>
+      </w:r>
+      <w:proofErr w:type="gramStart"/>
+      <w:r>
+        <w:rPr>
+          <w:rFonts w:eastAsiaTheme="minorEastAsia"/>
+        </w:rPr>
+        <w:t>relates</w:t>
+      </w:r>
+      <w:proofErr w:type="gramEnd"/>
+      <w:r>
+        <w:rPr>
+          <w:rFonts w:eastAsiaTheme="minorEastAsia"/>
+        </w:rPr>
+        <w:t xml:space="preserve"> the total amount of money remaining (M) after paying the employees the number of ice creams sold(I).</w:t>
       </w:r>
       <w:r>
         <w:rPr>
@@ -768,7 +804,21 @@
           <w:rFonts w:eastAsiaTheme="minorEastAsia"/>
         </w:rPr>
         <w:lastRenderedPageBreak/>
-        <w:t>Colton is training to run a marathon. The first month he runs 1 mile a day. The second month he runs 3 miles a day. The third month he runs 5 miles a day. Which equation relates the number of months of training (M) to the distance he runs each day (D) in the Mth month?</w:t>
+        <w:t xml:space="preserve">Colton is training to run a marathon. The first month he runs 1 mile a day. The second month he runs 3 miles a day. The third month he runs 5 miles a day. Which equation relates the number of months of training (M) to the distance he runs each day (D) in the </w:t>
+      </w:r>
+      <w:proofErr w:type="spellStart"/>
+      <w:r>
+        <w:rPr>
+          <w:rFonts w:eastAsiaTheme="minorEastAsia"/>
+        </w:rPr>
+        <w:t>Mth</w:t>
+      </w:r>
+      <w:proofErr w:type="spellEnd"/>
+      <w:r>
+        <w:rPr>
+          <w:rFonts w:eastAsiaTheme="minorEastAsia"/>
+        </w:rPr>
+        <w:t xml:space="preserve"> month?</w:t>
       </w:r>
       <w:r>
         <w:rPr>
@@ -940,7 +990,35 @@
         <w:rPr>
           <w:rFonts w:eastAsiaTheme="minorEastAsia"/>
         </w:rPr>
-        <w:t>A 5-foot tree was planted in the year 2000. This chart shows four sets of values where Y is the number of years since 2000 and H is the height of the tree  in that year. Create an equation that relates H and Y.</w:t>
+        <w:t xml:space="preserve">A 5-foot tree was planted in the year 2000. This chart shows four sets of values where Y is the number of years since </w:t>
+      </w:r>
+      <w:proofErr w:type="gramStart"/>
+      <w:r>
+        <w:rPr>
+          <w:rFonts w:eastAsiaTheme="minorEastAsia"/>
+        </w:rPr>
+        <w:t>2000</w:t>
+      </w:r>
+      <w:proofErr w:type="gramEnd"/>
+      <w:r>
+        <w:rPr>
+          <w:rFonts w:eastAsiaTheme="minorEastAsia"/>
+        </w:rPr>
+        <w:t xml:space="preserve"> and H is the height of the </w:t>
+      </w:r>
+      <w:proofErr w:type="gramStart"/>
+      <w:r>
+        <w:rPr>
+          <w:rFonts w:eastAsiaTheme="minorEastAsia"/>
+        </w:rPr>
+        <w:t>tree  in</w:t>
+      </w:r>
+      <w:proofErr w:type="gramEnd"/>
+      <w:r>
+        <w:rPr>
+          <w:rFonts w:eastAsiaTheme="minorEastAsia"/>
+        </w:rPr>
+        <w:t xml:space="preserve"> that year. Create an equation that relates H and Y.</w:t>
       </w:r>
       <w:r>
         <w:rPr>
@@ -953,7 +1031,21 @@
           <w:rFonts w:eastAsiaTheme="minorEastAsia"/>
         </w:rPr>
         <w:br/>
-        <w:t>Each year, the three feet each year.</w:t>
+        <w:t xml:space="preserve">Each year, </w:t>
+      </w:r>
+      <w:proofErr w:type="gramStart"/>
+      <w:r>
+        <w:rPr>
+          <w:rFonts w:eastAsiaTheme="minorEastAsia"/>
+        </w:rPr>
+        <w:t>the three</w:t>
+      </w:r>
+      <w:proofErr w:type="gramEnd"/>
+      <w:r>
+        <w:rPr>
+          <w:rFonts w:eastAsiaTheme="minorEastAsia"/>
+        </w:rPr>
+        <w:t xml:space="preserve"> feet each year.</w:t>
       </w:r>
       <w:r>
         <w:rPr>
@@ -1182,7 +1274,21 @@
         <w:rPr>
           <w:rFonts w:eastAsiaTheme="minorEastAsia"/>
         </w:rPr>
-        <w:t>Owen, who weighs 260 pounds, goes on a diet where he loses the same amount of weight each month. Below is a chart where M represents the number of months Own has been on the diet and W represents Owen’s weight after M months on the diet. Create an Equation that relates W and M.</w:t>
+        <w:t xml:space="preserve">Owen, who weighs 260 pounds, goes on a diet where he loses the same amount of weight each month. Below is a chart where M represents the number of months Own has been on the diet and W represents Owen’s weight after M months on the diet. Create an Equation that </w:t>
+      </w:r>
+      <w:proofErr w:type="gramStart"/>
+      <w:r>
+        <w:rPr>
+          <w:rFonts w:eastAsiaTheme="minorEastAsia"/>
+        </w:rPr>
+        <w:t>relates</w:t>
+      </w:r>
+      <w:proofErr w:type="gramEnd"/>
+      <w:r>
+        <w:rPr>
+          <w:rFonts w:eastAsiaTheme="minorEastAsia"/>
+        </w:rPr>
+        <w:t xml:space="preserve"> W and M.</w:t>
       </w:r>
       <w:r>
         <w:rPr>
@@ -1396,7 +1502,21 @@
         <w:rPr>
           <w:rFonts w:eastAsiaTheme="minorEastAsia"/>
         </w:rPr>
-        <w:t xml:space="preserve">Make up a real world situation that can be represented with the equation </w:t>
+        <w:t xml:space="preserve">Make up a </w:t>
+      </w:r>
+      <w:proofErr w:type="gramStart"/>
+      <w:r>
+        <w:rPr>
+          <w:rFonts w:eastAsiaTheme="minorEastAsia"/>
+        </w:rPr>
+        <w:t>real world</w:t>
+      </w:r>
+      <w:proofErr w:type="gramEnd"/>
+      <w:r>
+        <w:rPr>
+          <w:rFonts w:eastAsiaTheme="minorEastAsia"/>
+        </w:rPr>
+        <w:t xml:space="preserve"> situation that can be represented with the equation </w:t>
       </w:r>
       <m:oMath>
         <m:r>
@@ -1431,6 +1551,1582 @@
         </w:rPr>
         <w:br/>
       </w:r>
+    </w:p>
+    <w:p>
+      <w:pPr>
+        <w:pStyle w:val="Heading2"/>
+      </w:pPr>
+      <w:r>
+        <w:t>9.2 Creating and Interpreting Exponential Equations</w:t>
+      </w:r>
+    </w:p>
+    <w:p>
+      <w:pPr>
+        <w:rPr>
+          <w:rFonts w:eastAsiaTheme="minorEastAsia"/>
+        </w:rPr>
+      </w:pPr>
+      <w:r>
+        <w:t xml:space="preserve">Many real-life scenarios are more accurately modeled with two-variable exponential </w:t>
+      </w:r>
+      <w:proofErr w:type="gramStart"/>
+      <w:r>
+        <w:t>equation</w:t>
+      </w:r>
+      <w:proofErr w:type="gramEnd"/>
+      <w:r>
+        <w:t xml:space="preserve"> rather than a linear equation. These include population growth, money and interest, and cooling liquids. Many exponential equations can be written in the form </w:t>
+      </w:r>
+      <m:oMath>
+        <m:r>
+          <w:rPr>
+            <w:rFonts w:ascii="Cambria Math" w:hAnsi="Cambria Math"/>
+          </w:rPr>
+          <m:t>y=a∙</m:t>
+        </m:r>
+        <m:sSup>
+          <m:sSupPr>
+            <m:ctrlPr>
+              <w:rPr>
+                <w:rFonts w:ascii="Cambria Math" w:hAnsi="Cambria Math"/>
+                <w:i/>
+              </w:rPr>
+            </m:ctrlPr>
+          </m:sSupPr>
+          <m:e>
+            <m:r>
+              <w:rPr>
+                <w:rFonts w:ascii="Cambria Math" w:hAnsi="Cambria Math"/>
+              </w:rPr>
+              <m:t>(1+r)</m:t>
+            </m:r>
+          </m:e>
+          <m:sup>
+            <m:r>
+              <w:rPr>
+                <w:rFonts w:ascii="Cambria Math" w:hAnsi="Cambria Math"/>
+              </w:rPr>
+              <m:t>x</m:t>
+            </m:r>
+          </m:sup>
+        </m:sSup>
+      </m:oMath>
+      <w:r>
+        <w:rPr>
+          <w:rFonts w:eastAsiaTheme="minorEastAsia"/>
+        </w:rPr>
+        <w:t>, where a is related to the starting value and r is related to how fast something is growing or decaying.</w:t>
+      </w:r>
+    </w:p>
+    <w:p>
+      <w:pPr>
+        <w:rPr>
+          <w:rFonts w:eastAsiaTheme="minorEastAsia"/>
+          <w:b/>
+          <w:bCs/>
+        </w:rPr>
+      </w:pPr>
+      <w:r>
+        <w:rPr>
+          <w:rFonts w:eastAsiaTheme="minorEastAsia"/>
+          <w:b/>
+          <w:bCs/>
+        </w:rPr>
+        <w:t>Percent Increases</w:t>
+      </w:r>
+    </w:p>
+    <w:p>
+      <w:r>
+        <w:t xml:space="preserve">Exponential equations are about something that is increasing (or decreasing) by the same percent each </w:t>
+      </w:r>
+      <w:proofErr w:type="gramStart"/>
+      <w:r>
+        <w:t>time period</w:t>
+      </w:r>
+      <w:proofErr w:type="gramEnd"/>
+      <w:r>
+        <w:t xml:space="preserve">. Calculating how something changes when it is increased or decreased by a certain </w:t>
+      </w:r>
+      <w:proofErr w:type="spellStart"/>
+      <w:r>
+        <w:t>perct</w:t>
+      </w:r>
+      <w:proofErr w:type="spellEnd"/>
+      <w:r>
+        <w:t xml:space="preserve"> is the key to creating exponential equations.</w:t>
+      </w:r>
+    </w:p>
+    <w:p>
+      <w:pPr>
+        <w:rPr>
+          <w:b/>
+          <w:bCs/>
+        </w:rPr>
+      </w:pPr>
+      <w:r>
+        <w:rPr>
+          <w:b/>
+          <w:bCs/>
+        </w:rPr>
+        <w:t>Percent Decrease</w:t>
+      </w:r>
+    </w:p>
+    <w:p>
+      <w:r>
+        <w:t xml:space="preserve">If instead </w:t>
+      </w:r>
+      <w:proofErr w:type="gramStart"/>
+      <w:r>
+        <w:t>of  getting</w:t>
+      </w:r>
+      <w:proofErr w:type="gramEnd"/>
+      <w:r>
+        <w:t xml:space="preserve"> interest of 15% at a bank you had to pay a fee of 15% of the amount you have, each year your savings would decrease.</w:t>
+      </w:r>
+    </w:p>
+    <w:p>
+      <w:pPr>
+        <w:rPr>
+          <w:b/>
+          <w:bCs/>
+        </w:rPr>
+      </w:pPr>
+      <w:r>
+        <w:rPr>
+          <w:b/>
+          <w:bCs/>
+        </w:rPr>
+        <w:t>Two-Variable Percent Increase Equations</w:t>
+      </w:r>
+    </w:p>
+    <w:p>
+      <w:r>
+        <w:t xml:space="preserve">If in a real-world scenario a starting value is given and the percent increase, or growth rate, is also given, a </w:t>
+      </w:r>
+      <w:r>
+        <w:lastRenderedPageBreak/>
+        <w:t>two-variable equation can be created to model the scenario.</w:t>
+      </w:r>
+    </w:p>
+    <w:p>
+      <w:r>
+        <w:t xml:space="preserve">The exponential growth equation is </w:t>
+      </w:r>
+      <m:oMath>
+        <m:r>
+          <w:rPr>
+            <w:rFonts w:ascii="Cambria Math" w:hAnsi="Cambria Math"/>
+          </w:rPr>
+          <m:t>A=P</m:t>
+        </m:r>
+        <m:sSup>
+          <m:sSupPr>
+            <m:ctrlPr>
+              <w:rPr>
+                <w:rFonts w:ascii="Cambria Math" w:hAnsi="Cambria Math"/>
+                <w:i/>
+              </w:rPr>
+            </m:ctrlPr>
+          </m:sSupPr>
+          <m:e>
+            <m:r>
+              <w:rPr>
+                <w:rFonts w:ascii="Cambria Math" w:hAnsi="Cambria Math"/>
+              </w:rPr>
+              <m:t>(1+r)</m:t>
+            </m:r>
+          </m:e>
+          <m:sup>
+            <m:r>
+              <w:rPr>
+                <w:rFonts w:ascii="Cambria Math" w:hAnsi="Cambria Math"/>
+              </w:rPr>
+              <m:t>T</m:t>
+            </m:r>
+          </m:sup>
+        </m:sSup>
+      </m:oMath>
+      <w:r>
+        <w:rPr>
+          <w:rFonts w:eastAsiaTheme="minorEastAsia"/>
+        </w:rPr>
+        <w:t xml:space="preserve"> where P is the starting value, r is the growth rate, and T is the amount of time periods that have happened.</w:t>
+      </w:r>
+    </w:p>
+    <w:p>
+      <w:pPr>
+        <w:rPr>
+          <w:b/>
+          <w:bCs/>
+        </w:rPr>
+      </w:pPr>
+      <w:r>
+        <w:rPr>
+          <w:b/>
+          <w:bCs/>
+        </w:rPr>
+        <w:t>Two-Variable Percent Decrease Problems</w:t>
+      </w:r>
+    </w:p>
+    <w:p>
+      <w:r>
+        <w:t xml:space="preserve">The difference between a </w:t>
+      </w:r>
+      <w:proofErr w:type="gramStart"/>
+      <w:r>
+        <w:t>percent</w:t>
+      </w:r>
+      <w:proofErr w:type="gramEnd"/>
+      <w:r>
+        <w:t xml:space="preserve"> increase equation and a </w:t>
+      </w:r>
+      <w:proofErr w:type="gramStart"/>
+      <w:r>
+        <w:t>percent</w:t>
+      </w:r>
+      <w:proofErr w:type="gramEnd"/>
+      <w:r>
+        <w:t xml:space="preserve"> decrease equation is that instead of multiplying by 1 plus the growth rate each time, you multiply by 1 minus the growth rate each time.</w:t>
+      </w:r>
+    </w:p>
+    <w:p>
+      <w:pPr>
+        <w:rPr>
+          <w:b/>
+          <w:bCs/>
+        </w:rPr>
+      </w:pPr>
+      <w:r>
+        <w:rPr>
+          <w:b/>
+          <w:bCs/>
+        </w:rPr>
+        <w:t>Interpreting Exponential Growth Equations</w:t>
+      </w:r>
+    </w:p>
+    <w:p>
+      <w:r>
+        <w:t>Subtract 1 from the number that gets raised to the power, 1.07, to find the growth rate. In this case, the growth rate is 0.07 or 7%.</w:t>
+      </w:r>
+    </w:p>
+    <w:p>
+      <w:pPr>
+        <w:rPr>
+          <w:b/>
+          <w:bCs/>
+        </w:rPr>
+      </w:pPr>
+      <w:r>
+        <w:rPr>
+          <w:b/>
+          <w:bCs/>
+        </w:rPr>
+        <w:t>Interpreting Exponential Decay Equations</w:t>
+      </w:r>
+    </w:p>
+    <w:p>
+      <w:r>
+        <w:t xml:space="preserve">The number that is being subtracted from 1 is the growth rate. </w:t>
+      </w:r>
+      <w:r>
+        <w:t>When the growth rate is between 0 and 1, it is also known as the decay rate or rate of decay.</w:t>
+      </w:r>
+    </w:p>
+    <w:p>
+      <w:pPr>
+        <w:pStyle w:val="Heading3"/>
+      </w:pPr>
+      <w:r>
+        <w:t>Check Your Understanding of Section 9.2</w:t>
+      </w:r>
+    </w:p>
+    <w:p>
+      <w:pPr>
+        <w:pStyle w:val="ListParagraph"/>
+        <w:numPr>
+          <w:ilvl w:val="0"/>
+          <w:numId w:val="58"/>
+        </w:numPr>
+      </w:pPr>
+      <w:r>
+        <w:t>Multiple-Choice</w:t>
+      </w:r>
+    </w:p>
+    <w:p>
+      <w:pPr>
+        <w:pStyle w:val="ListParagraph"/>
+        <w:numPr>
+          <w:ilvl w:val="0"/>
+          <w:numId w:val="59"/>
+        </w:numPr>
+        <w:rPr>
+          <w:b/>
+          <w:bCs/>
+        </w:rPr>
+      </w:pPr>
+      <w:r>
+        <w:t xml:space="preserve">There were 900 birds in </w:t>
+      </w:r>
+      <w:proofErr w:type="gramStart"/>
+      <w:r>
+        <w:t>a forest</w:t>
+      </w:r>
+      <w:proofErr w:type="gramEnd"/>
+      <w:r>
+        <w:t>. Each year the bird population increases by 12%. Which equation relates the bird population (P) to the number of years that have passed (t)?</w:t>
+      </w:r>
+      <w:r>
+        <w:br/>
+      </w:r>
+      <w:r>
+        <w:rPr>
+          <w:b/>
+          <w:bCs/>
+        </w:rPr>
+        <w:t xml:space="preserve">(1) </w:t>
+      </w:r>
+      <m:oMath>
+        <m:r>
+          <m:rPr>
+            <m:sty m:val="bi"/>
+          </m:rPr>
+          <w:rPr>
+            <w:rFonts w:ascii="Cambria Math" w:hAnsi="Cambria Math"/>
+          </w:rPr>
+          <m:t>P=900</m:t>
+        </m:r>
+        <m:sSup>
+          <m:sSupPr>
+            <m:ctrlPr>
+              <w:rPr>
+                <w:rFonts w:ascii="Cambria Math" w:hAnsi="Cambria Math"/>
+                <w:b/>
+                <w:bCs/>
+                <w:i/>
+              </w:rPr>
+            </m:ctrlPr>
+          </m:sSupPr>
+          <m:e>
+            <m:r>
+              <m:rPr>
+                <m:sty m:val="bi"/>
+              </m:rPr>
+              <w:rPr>
+                <w:rFonts w:ascii="Cambria Math" w:hAnsi="Cambria Math"/>
+              </w:rPr>
+              <m:t>(1.12)</m:t>
+            </m:r>
+          </m:e>
+          <m:sup>
+            <m:r>
+              <m:rPr>
+                <m:sty m:val="bi"/>
+              </m:rPr>
+              <w:rPr>
+                <w:rFonts w:ascii="Cambria Math" w:hAnsi="Cambria Math"/>
+              </w:rPr>
+              <m:t>t</m:t>
+            </m:r>
+          </m:sup>
+        </m:sSup>
+      </m:oMath>
+    </w:p>
+    <w:p>
+      <w:pPr>
+        <w:pStyle w:val="ListParagraph"/>
+        <w:numPr>
+          <w:ilvl w:val="0"/>
+          <w:numId w:val="59"/>
+        </w:numPr>
+        <w:rPr>
+          <w:b/>
+          <w:bCs/>
+        </w:rPr>
+      </w:pPr>
+      <w:r>
+        <w:rPr>
+          <w:rFonts w:eastAsiaTheme="minorEastAsia"/>
+        </w:rPr>
+        <w:t>Clara deposits $300 into a bank. The bank offers 5% interest compounded annually. Which equation relates the amount of money in the bank (A) to the number of years that have passed (t)?</w:t>
+      </w:r>
+      <w:r>
+        <w:rPr>
+          <w:rFonts w:eastAsiaTheme="minorEastAsia"/>
+        </w:rPr>
+        <w:br/>
+      </w:r>
+      <w:r>
+        <w:rPr>
+          <w:rFonts w:eastAsiaTheme="minorEastAsia"/>
+          <w:b/>
+          <w:bCs/>
+        </w:rPr>
+        <w:t xml:space="preserve">(1) </w:t>
+      </w:r>
+      <m:oMath>
+        <m:r>
+          <m:rPr>
+            <m:sty m:val="bi"/>
+          </m:rPr>
+          <w:rPr>
+            <w:rFonts w:ascii="Cambria Math" w:eastAsiaTheme="minorEastAsia" w:hAnsi="Cambria Math"/>
+          </w:rPr>
+          <m:t>A=300</m:t>
+        </m:r>
+        <m:sSup>
+          <m:sSupPr>
+            <m:ctrlPr>
+              <w:rPr>
+                <w:rFonts w:ascii="Cambria Math" w:eastAsiaTheme="minorEastAsia" w:hAnsi="Cambria Math"/>
+                <w:b/>
+                <w:bCs/>
+                <w:i/>
+              </w:rPr>
+            </m:ctrlPr>
+          </m:sSupPr>
+          <m:e>
+            <m:r>
+              <m:rPr>
+                <m:sty m:val="bi"/>
+              </m:rPr>
+              <w:rPr>
+                <w:rFonts w:ascii="Cambria Math" w:eastAsiaTheme="minorEastAsia" w:hAnsi="Cambria Math"/>
+              </w:rPr>
+              <m:t>(1.05)</m:t>
+            </m:r>
+          </m:e>
+          <m:sup>
+            <m:r>
+              <m:rPr>
+                <m:sty m:val="bi"/>
+              </m:rPr>
+              <w:rPr>
+                <w:rFonts w:ascii="Cambria Math" w:eastAsiaTheme="minorEastAsia" w:hAnsi="Cambria Math"/>
+              </w:rPr>
+              <m:t>t</m:t>
+            </m:r>
+          </m:sup>
+        </m:sSup>
+      </m:oMath>
+    </w:p>
+    <w:p>
+      <w:pPr>
+        <w:pStyle w:val="ListParagraph"/>
+        <w:numPr>
+          <w:ilvl w:val="0"/>
+          <w:numId w:val="59"/>
+        </w:numPr>
+        <w:rPr>
+          <w:b/>
+          <w:bCs/>
+        </w:rPr>
+      </w:pPr>
+      <w:r>
+        <w:rPr>
+          <w:rFonts w:eastAsiaTheme="minorEastAsia"/>
+        </w:rPr>
+        <w:t xml:space="preserve">A bouncing ball </w:t>
+      </w:r>
+      <w:proofErr w:type="gramStart"/>
+      <w:r>
+        <w:rPr>
+          <w:rFonts w:eastAsiaTheme="minorEastAsia"/>
+        </w:rPr>
+        <w:t>is</w:t>
+      </w:r>
+      <w:proofErr w:type="gramEnd"/>
+      <w:r>
+        <w:rPr>
+          <w:rFonts w:eastAsiaTheme="minorEastAsia"/>
+        </w:rPr>
+        <w:t xml:space="preserve"> dropped from 20 feet high. After each bounce, the height of the next bounce is 65% as high as the last bounce. Which equation relates the height of the bounce (H) to number of bounces that have happened (N)?</w:t>
+      </w:r>
+      <w:r>
+        <w:rPr>
+          <w:rFonts w:eastAsiaTheme="minorEastAsia"/>
+        </w:rPr>
+        <w:br/>
+      </w:r>
+      <w:r>
+        <w:rPr>
+          <w:rFonts w:eastAsiaTheme="minorEastAsia"/>
+          <w:b/>
+          <w:bCs/>
+        </w:rPr>
+        <w:t xml:space="preserve">(3) </w:t>
+      </w:r>
+      <m:oMath>
+        <m:r>
+          <m:rPr>
+            <m:sty m:val="bi"/>
+          </m:rPr>
+          <w:rPr>
+            <w:rFonts w:ascii="Cambria Math" w:eastAsiaTheme="minorEastAsia" w:hAnsi="Cambria Math"/>
+          </w:rPr>
+          <m:t>H=20</m:t>
+        </m:r>
+        <m:sSup>
+          <m:sSupPr>
+            <m:ctrlPr>
+              <w:rPr>
+                <w:rFonts w:ascii="Cambria Math" w:eastAsiaTheme="minorEastAsia" w:hAnsi="Cambria Math"/>
+                <w:b/>
+                <w:bCs/>
+                <w:i/>
+              </w:rPr>
+            </m:ctrlPr>
+          </m:sSupPr>
+          <m:e>
+            <m:r>
+              <m:rPr>
+                <m:sty m:val="bi"/>
+              </m:rPr>
+              <w:rPr>
+                <w:rFonts w:ascii="Cambria Math" w:eastAsiaTheme="minorEastAsia" w:hAnsi="Cambria Math"/>
+              </w:rPr>
+              <m:t>(0.65)</m:t>
+            </m:r>
+          </m:e>
+          <m:sup>
+            <m:r>
+              <m:rPr>
+                <m:sty m:val="bi"/>
+              </m:rPr>
+              <w:rPr>
+                <w:rFonts w:ascii="Cambria Math" w:eastAsiaTheme="minorEastAsia" w:hAnsi="Cambria Math"/>
+              </w:rPr>
+              <m:t>N</m:t>
+            </m:r>
+          </m:sup>
+        </m:sSup>
+      </m:oMath>
+      <w:r>
+        <w:rPr>
+          <w:rFonts w:eastAsiaTheme="minorEastAsia"/>
+          <w:b/>
+          <w:bCs/>
+        </w:rPr>
+        <w:t xml:space="preserve"> (book got it wrong)</w:t>
+      </w:r>
+    </w:p>
+    <w:p>
+      <w:pPr>
+        <w:pStyle w:val="ListParagraph"/>
+        <w:numPr>
+          <w:ilvl w:val="0"/>
+          <w:numId w:val="59"/>
+        </w:numPr>
+        <w:rPr>
+          <w:b/>
+          <w:bCs/>
+        </w:rPr>
+      </w:pPr>
+      <w:r>
+        <w:rPr>
+          <w:rFonts w:eastAsiaTheme="minorEastAsia"/>
+        </w:rPr>
+        <w:t xml:space="preserve">Food that is 80 degrees is put into a freezer. Each minute the temperature of food </w:t>
+      </w:r>
+      <w:proofErr w:type="gramStart"/>
+      <w:r>
+        <w:rPr>
+          <w:rFonts w:eastAsiaTheme="minorEastAsia"/>
+        </w:rPr>
+        <w:t>decrease</w:t>
+      </w:r>
+      <w:proofErr w:type="gramEnd"/>
+      <w:r>
+        <w:rPr>
+          <w:rFonts w:eastAsiaTheme="minorEastAsia"/>
+        </w:rPr>
+        <w:t xml:space="preserve"> by 18%. Which equation relates the temperature of the food(T) to the number of minutes since the food was put into the </w:t>
+      </w:r>
+      <w:r>
+        <w:rPr>
+          <w:rFonts w:eastAsiaTheme="minorEastAsia"/>
+        </w:rPr>
+        <w:t>freezer(</w:t>
+      </w:r>
+      <w:r>
+        <w:rPr>
+          <w:rFonts w:eastAsiaTheme="minorEastAsia"/>
+        </w:rPr>
+        <w:t>M).</w:t>
+      </w:r>
+      <w:r>
+        <w:rPr>
+          <w:rFonts w:eastAsiaTheme="minorEastAsia"/>
+        </w:rPr>
+        <w:br/>
+      </w:r>
+      <w:r>
+        <w:rPr>
+          <w:rFonts w:eastAsiaTheme="minorEastAsia"/>
+          <w:b/>
+          <w:bCs/>
+        </w:rPr>
+        <w:t xml:space="preserve">(2) </w:t>
+      </w:r>
+      <m:oMath>
+        <m:r>
+          <m:rPr>
+            <m:sty m:val="bi"/>
+          </m:rPr>
+          <w:rPr>
+            <w:rFonts w:ascii="Cambria Math" w:eastAsiaTheme="minorEastAsia" w:hAnsi="Cambria Math"/>
+          </w:rPr>
+          <m:t>T=80</m:t>
+        </m:r>
+        <m:sSup>
+          <m:sSupPr>
+            <m:ctrlPr>
+              <w:rPr>
+                <w:rFonts w:ascii="Cambria Math" w:eastAsiaTheme="minorEastAsia" w:hAnsi="Cambria Math"/>
+                <w:b/>
+                <w:bCs/>
+                <w:i/>
+              </w:rPr>
+            </m:ctrlPr>
+          </m:sSupPr>
+          <m:e>
+            <m:r>
+              <m:rPr>
+                <m:sty m:val="bi"/>
+              </m:rPr>
+              <w:rPr>
+                <w:rFonts w:ascii="Cambria Math" w:eastAsiaTheme="minorEastAsia" w:hAnsi="Cambria Math"/>
+              </w:rPr>
+              <m:t>(1-0.18)</m:t>
+            </m:r>
+          </m:e>
+          <m:sup>
+            <m:r>
+              <m:rPr>
+                <m:sty m:val="bi"/>
+              </m:rPr>
+              <w:rPr>
+                <w:rFonts w:ascii="Cambria Math" w:eastAsiaTheme="minorEastAsia" w:hAnsi="Cambria Math"/>
+              </w:rPr>
+              <m:t>M</m:t>
+            </m:r>
+          </m:sup>
+        </m:sSup>
+      </m:oMath>
+    </w:p>
+    <w:p>
+      <w:pPr>
+        <w:pStyle w:val="ListParagraph"/>
+        <w:numPr>
+          <w:ilvl w:val="0"/>
+          <w:numId w:val="59"/>
+        </w:numPr>
+        <w:rPr>
+          <w:b/>
+          <w:bCs/>
+        </w:rPr>
+      </w:pPr>
+      <w:r>
+        <w:rPr>
+          <w:rFonts w:eastAsiaTheme="minorEastAsia"/>
+        </w:rPr>
+        <w:t xml:space="preserve">The population (P) of a town after t years can be modeled with the equation </w:t>
+      </w:r>
+      <m:oMath>
+        <m:r>
+          <w:rPr>
+            <w:rFonts w:ascii="Cambria Math" w:eastAsiaTheme="minorEastAsia" w:hAnsi="Cambria Math"/>
+          </w:rPr>
+          <m:t>P=20,000</m:t>
+        </m:r>
+        <m:sSup>
+          <m:sSupPr>
+            <m:ctrlPr>
+              <w:rPr>
+                <w:rFonts w:ascii="Cambria Math" w:eastAsiaTheme="minorEastAsia" w:hAnsi="Cambria Math"/>
+                <w:i/>
+              </w:rPr>
+            </m:ctrlPr>
+          </m:sSupPr>
+          <m:e>
+            <m:r>
+              <w:rPr>
+                <w:rFonts w:ascii="Cambria Math" w:eastAsiaTheme="minorEastAsia" w:hAnsi="Cambria Math"/>
+              </w:rPr>
+              <m:t>(1.07)</m:t>
+            </m:r>
+          </m:e>
+          <m:sup>
+            <m:r>
+              <w:rPr>
+                <w:rFonts w:ascii="Cambria Math" w:eastAsiaTheme="minorEastAsia" w:hAnsi="Cambria Math"/>
+              </w:rPr>
+              <m:t>t</m:t>
+            </m:r>
+          </m:sup>
+        </m:sSup>
+      </m:oMath>
+      <w:r>
+        <w:rPr>
+          <w:rFonts w:eastAsiaTheme="minorEastAsia"/>
+        </w:rPr>
+        <w:t>. What does the 20,000 represent?</w:t>
+      </w:r>
+      <w:r>
+        <w:rPr>
+          <w:rFonts w:eastAsiaTheme="minorEastAsia"/>
+        </w:rPr>
+        <w:br/>
+      </w:r>
+      <w:r>
+        <w:rPr>
+          <w:rFonts w:eastAsiaTheme="minorEastAsia"/>
+          <w:b/>
+          <w:bCs/>
+        </w:rPr>
+        <w:t>(4) The starting population of the town</w:t>
+      </w:r>
+    </w:p>
+    <w:p>
+      <w:pPr>
+        <w:pStyle w:val="ListParagraph"/>
+        <w:numPr>
+          <w:ilvl w:val="0"/>
+          <w:numId w:val="59"/>
+        </w:numPr>
+        <w:rPr>
+          <w:b/>
+          <w:bCs/>
+        </w:rPr>
+      </w:pPr>
+      <w:r>
+        <w:rPr>
+          <w:rFonts w:eastAsiaTheme="minorEastAsia"/>
+        </w:rPr>
+        <w:t xml:space="preserve">Trinity deposits some money into a bank that offers interest compounded annually. The amount of money in the bank (A) after t years can be modeled with the equation </w:t>
+      </w:r>
+      <w:r>
+        <w:rPr>
+          <w:rFonts w:eastAsiaTheme="minorEastAsia"/>
+        </w:rPr>
+        <w:br/>
+      </w:r>
+      <m:oMath>
+        <m:r>
+          <w:rPr>
+            <w:rFonts w:ascii="Cambria Math" w:eastAsiaTheme="minorEastAsia" w:hAnsi="Cambria Math"/>
+          </w:rPr>
+          <m:t>A=700</m:t>
+        </m:r>
+        <m:sSup>
+          <m:sSupPr>
+            <m:ctrlPr>
+              <w:rPr>
+                <w:rFonts w:ascii="Cambria Math" w:eastAsiaTheme="minorEastAsia" w:hAnsi="Cambria Math"/>
+                <w:i/>
+              </w:rPr>
+            </m:ctrlPr>
+          </m:sSupPr>
+          <m:e>
+            <m:r>
+              <w:rPr>
+                <w:rFonts w:ascii="Cambria Math" w:eastAsiaTheme="minorEastAsia" w:hAnsi="Cambria Math"/>
+              </w:rPr>
+              <m:t>(1.03)</m:t>
+            </m:r>
+          </m:e>
+          <m:sup>
+            <m:r>
+              <w:rPr>
+                <w:rFonts w:ascii="Cambria Math" w:eastAsiaTheme="minorEastAsia" w:hAnsi="Cambria Math"/>
+              </w:rPr>
+              <m:t>t</m:t>
+            </m:r>
+          </m:sup>
+        </m:sSup>
+      </m:oMath>
+      <w:r>
+        <w:rPr>
+          <w:rFonts w:eastAsiaTheme="minorEastAsia"/>
+        </w:rPr>
+        <w:t>. What does 1.03 represent?</w:t>
+      </w:r>
+      <w:r>
+        <w:rPr>
+          <w:rFonts w:eastAsiaTheme="minorEastAsia"/>
+        </w:rPr>
+        <w:br/>
+      </w:r>
+      <w:r>
+        <w:rPr>
+          <w:rFonts w:eastAsiaTheme="minorEastAsia"/>
+          <w:b/>
+          <w:bCs/>
+        </w:rPr>
+        <w:t>(2) One plus the growth rate</w:t>
+      </w:r>
+    </w:p>
+    <w:p>
+      <w:pPr>
+        <w:pStyle w:val="ListParagraph"/>
+        <w:rPr>
+          <w:b/>
+          <w:bCs/>
+        </w:rPr>
+      </w:pPr>
+      <w:r>
+        <w:rPr>
+          <w:b/>
+          <w:bCs/>
+        </w:rPr>
+        <w:t>Book got it wrong</w:t>
+      </w:r>
+    </w:p>
+    <w:p>
+      <w:pPr>
+        <w:pStyle w:val="ListParagraph"/>
+        <w:numPr>
+          <w:ilvl w:val="0"/>
+          <w:numId w:val="59"/>
+        </w:numPr>
+        <w:rPr>
+          <w:b/>
+          <w:bCs/>
+        </w:rPr>
+      </w:pPr>
+      <w:r>
+        <w:t xml:space="preserve">After Allie takes some medicine, the number of milligrams of medicine (M) remaining in her body after t minutes can be modeled with the equation </w:t>
+      </w:r>
+      <m:oMath>
+        <m:r>
+          <w:rPr>
+            <w:rFonts w:ascii="Cambria Math" w:hAnsi="Cambria Math"/>
+          </w:rPr>
+          <m:t>M=</m:t>
+        </m:r>
+        <m:sSup>
+          <m:sSupPr>
+            <m:ctrlPr>
+              <w:rPr>
+                <w:rFonts w:ascii="Cambria Math" w:hAnsi="Cambria Math"/>
+                <w:i/>
+              </w:rPr>
+            </m:ctrlPr>
+          </m:sSupPr>
+          <m:e>
+            <m:r>
+              <w:rPr>
+                <w:rFonts w:ascii="Cambria Math" w:hAnsi="Cambria Math"/>
+              </w:rPr>
+              <m:t>(0.73)</m:t>
+            </m:r>
+          </m:e>
+          <m:sup>
+            <m:r>
+              <w:rPr>
+                <w:rFonts w:ascii="Cambria Math" w:hAnsi="Cambria Math"/>
+              </w:rPr>
+              <m:t>t</m:t>
+            </m:r>
+          </m:sup>
+        </m:sSup>
+      </m:oMath>
+      <w:r>
+        <w:rPr>
+          <w:rFonts w:eastAsiaTheme="minorEastAsia"/>
+        </w:rPr>
+        <w:t>. What number represents the decay rate?</w:t>
+      </w:r>
+      <w:r>
+        <w:rPr>
+          <w:rFonts w:eastAsiaTheme="minorEastAsia"/>
+        </w:rPr>
+        <w:br/>
+      </w:r>
+      <w:r>
+        <w:rPr>
+          <w:rFonts w:eastAsiaTheme="minorEastAsia"/>
+          <w:b/>
+          <w:bCs/>
+        </w:rPr>
+        <w:t>(</w:t>
+      </w:r>
+      <w:r>
+        <w:rPr>
+          <w:rFonts w:eastAsiaTheme="minorEastAsia"/>
+          <w:b/>
+          <w:bCs/>
+        </w:rPr>
+        <w:t>3</w:t>
+      </w:r>
+      <w:r>
+        <w:rPr>
+          <w:rFonts w:eastAsiaTheme="minorEastAsia"/>
+          <w:b/>
+          <w:bCs/>
+        </w:rPr>
+        <w:t>) 0.</w:t>
+      </w:r>
+      <w:r>
+        <w:rPr>
+          <w:rFonts w:eastAsiaTheme="minorEastAsia"/>
+          <w:b/>
+          <w:bCs/>
+        </w:rPr>
+        <w:t>27</w:t>
+      </w:r>
+    </w:p>
+    <w:p>
+      <w:pPr>
+        <w:pStyle w:val="ListParagraph"/>
+        <w:numPr>
+          <w:ilvl w:val="0"/>
+          <w:numId w:val="59"/>
+        </w:numPr>
+        <w:rPr>
+          <w:b/>
+          <w:bCs/>
+        </w:rPr>
+      </w:pPr>
+      <w:r>
+        <w:t xml:space="preserve">A ball is dropped from the window of a building. The height of the bounce (H) is related to the number of bounces (N) by the equation </w:t>
+      </w:r>
+      <m:oMath>
+        <m:r>
+          <w:rPr>
+            <w:rFonts w:ascii="Cambria Math" w:hAnsi="Cambria Math"/>
+          </w:rPr>
+          <m:t>H=50</m:t>
+        </m:r>
+        <m:sSup>
+          <m:sSupPr>
+            <m:ctrlPr>
+              <w:rPr>
+                <w:rFonts w:ascii="Cambria Math" w:hAnsi="Cambria Math"/>
+                <w:i/>
+              </w:rPr>
+            </m:ctrlPr>
+          </m:sSupPr>
+          <m:e>
+            <m:r>
+              <w:rPr>
+                <w:rFonts w:ascii="Cambria Math" w:hAnsi="Cambria Math"/>
+              </w:rPr>
+              <m:t>(0.4)</m:t>
+            </m:r>
+          </m:e>
+          <m:sup>
+            <m:r>
+              <w:rPr>
+                <w:rFonts w:ascii="Cambria Math" w:hAnsi="Cambria Math"/>
+              </w:rPr>
+              <m:t>N</m:t>
+            </m:r>
+          </m:sup>
+        </m:sSup>
+      </m:oMath>
+      <w:r>
+        <w:rPr>
+          <w:rFonts w:eastAsiaTheme="minorEastAsia"/>
+        </w:rPr>
+        <w:t>. Which number represents the height of the ball when the ball was originally dropped from?</w:t>
+      </w:r>
+      <w:r>
+        <w:rPr>
+          <w:rFonts w:eastAsiaTheme="minorEastAsia"/>
+        </w:rPr>
+        <w:br/>
+      </w:r>
+      <w:r>
+        <w:rPr>
+          <w:rFonts w:eastAsiaTheme="minorEastAsia"/>
+          <w:b/>
+          <w:bCs/>
+        </w:rPr>
+        <w:t>(1) 50</w:t>
+      </w:r>
+    </w:p>
+    <w:p>
+      <w:pPr>
+        <w:pStyle w:val="ListParagraph"/>
+        <w:numPr>
+          <w:ilvl w:val="0"/>
+          <w:numId w:val="59"/>
+        </w:numPr>
+        <w:rPr>
+          <w:b/>
+          <w:bCs/>
+        </w:rPr>
+      </w:pPr>
+      <w:r>
+        <w:t xml:space="preserve">Mason puts money into a bank that offers interest compounded annually. The formula relating the amount of money in the bank (A) to the number of years it has been in the bank (t) is </w:t>
+      </w:r>
+      <m:oMath>
+        <m:r>
+          <w:rPr>
+            <w:rFonts w:ascii="Cambria Math" w:hAnsi="Cambria Math"/>
+          </w:rPr>
+          <m:t>A=800</m:t>
+        </m:r>
+        <m:sSup>
+          <m:sSupPr>
+            <m:ctrlPr>
+              <w:rPr>
+                <w:rFonts w:ascii="Cambria Math" w:hAnsi="Cambria Math"/>
+                <w:i/>
+              </w:rPr>
+            </m:ctrlPr>
+          </m:sSupPr>
+          <m:e>
+            <m:r>
+              <w:rPr>
+                <w:rFonts w:ascii="Cambria Math" w:hAnsi="Cambria Math"/>
+              </w:rPr>
+              <m:t>(1.2)</m:t>
+            </m:r>
+          </m:e>
+          <m:sup>
+            <m:r>
+              <w:rPr>
+                <w:rFonts w:ascii="Cambria Math" w:hAnsi="Cambria Math"/>
+              </w:rPr>
+              <m:t>t</m:t>
+            </m:r>
+          </m:sup>
+        </m:sSup>
+      </m:oMath>
+      <w:r>
+        <w:rPr>
+          <w:rFonts w:eastAsiaTheme="minorEastAsia"/>
+        </w:rPr>
+        <w:t>. What is the interest rate the bank offers?</w:t>
+      </w:r>
+      <w:r>
+        <w:rPr>
+          <w:rFonts w:eastAsiaTheme="minorEastAsia"/>
+        </w:rPr>
+        <w:br/>
+      </w:r>
+      <w:r>
+        <w:rPr>
+          <w:rFonts w:eastAsiaTheme="minorEastAsia"/>
+          <w:b/>
+          <w:bCs/>
+        </w:rPr>
+        <w:t>(3) 20%</w:t>
+      </w:r>
+    </w:p>
+    <w:p>
+      <w:pPr>
+        <w:pStyle w:val="ListParagraph"/>
+        <w:numPr>
+          <w:ilvl w:val="0"/>
+          <w:numId w:val="59"/>
+        </w:numPr>
+        <w:rPr>
+          <w:b/>
+          <w:bCs/>
+        </w:rPr>
+      </w:pPr>
+      <w:r>
+        <w:t xml:space="preserve">An exponential equation </w:t>
+      </w:r>
+      <m:oMath>
+        <m:r>
+          <w:rPr>
+            <w:rFonts w:ascii="Cambria Math" w:hAnsi="Cambria Math"/>
+          </w:rPr>
+          <m:t>y=a</m:t>
+        </m:r>
+        <m:sSup>
+          <m:sSupPr>
+            <m:ctrlPr>
+              <w:rPr>
+                <w:rFonts w:ascii="Cambria Math" w:hAnsi="Cambria Math"/>
+                <w:i/>
+              </w:rPr>
+            </m:ctrlPr>
+          </m:sSupPr>
+          <m:e>
+            <m:r>
+              <w:rPr>
+                <w:rFonts w:ascii="Cambria Math" w:hAnsi="Cambria Math"/>
+              </w:rPr>
+              <m:t>(b)</m:t>
+            </m:r>
+          </m:e>
+          <m:sup>
+            <m:r>
+              <w:rPr>
+                <w:rFonts w:ascii="Cambria Math" w:hAnsi="Cambria Math"/>
+              </w:rPr>
+              <m:t>x</m:t>
+            </m:r>
+          </m:sup>
+        </m:sSup>
+      </m:oMath>
+      <w:r>
+        <w:rPr>
+          <w:rFonts w:eastAsiaTheme="minorEastAsia"/>
+        </w:rPr>
+        <w:t xml:space="preserve"> </w:t>
+      </w:r>
+      <w:proofErr w:type="gramStart"/>
+      <w:r>
+        <w:rPr>
+          <w:rFonts w:eastAsiaTheme="minorEastAsia"/>
+        </w:rPr>
+        <w:t>models</w:t>
+      </w:r>
+      <w:proofErr w:type="gramEnd"/>
+      <w:r>
+        <w:rPr>
+          <w:rFonts w:eastAsiaTheme="minorEastAsia"/>
+        </w:rPr>
+        <w:t xml:space="preserve"> exponential decay. What is known about the value of b?</w:t>
+      </w:r>
+      <w:r>
+        <w:rPr>
+          <w:rFonts w:eastAsiaTheme="minorEastAsia"/>
+        </w:rPr>
+        <w:br/>
+      </w:r>
+      <w:r>
+        <w:rPr>
+          <w:rFonts w:eastAsiaTheme="minorEastAsia"/>
+          <w:b/>
+          <w:bCs/>
+        </w:rPr>
+        <w:t>(4) It is between 0 and 1</w:t>
+      </w:r>
+    </w:p>
+    <w:p>
+      <w:pPr>
+        <w:pStyle w:val="ListParagraph"/>
+        <w:numPr>
+          <w:ilvl w:val="0"/>
+          <w:numId w:val="58"/>
+        </w:numPr>
+      </w:pPr>
+      <w:r>
+        <w:t>Show how you arrived at your answers.</w:t>
+      </w:r>
+    </w:p>
+    <w:p>
+      <w:pPr>
+        <w:pStyle w:val="ListParagraph"/>
+        <w:numPr>
+          <w:ilvl w:val="0"/>
+          <w:numId w:val="60"/>
+        </w:numPr>
+        <w:rPr>
+          <w:b/>
+          <w:bCs/>
+        </w:rPr>
+      </w:pPr>
+      <w:r>
+        <w:t>The population of a city is 300,000. If the population increases by 4% each year, create an equation that relates the population of the city (P) to the number of years that have passed (t).</w:t>
+      </w:r>
+      <w:r>
+        <w:br/>
+      </w:r>
+      <w:r>
+        <w:br/>
+      </w:r>
+      <m:oMathPara>
+        <m:oMath>
+          <m:r>
+            <m:rPr>
+              <m:sty m:val="bi"/>
+            </m:rPr>
+            <w:rPr>
+              <w:rFonts w:ascii="Cambria Math" w:hAnsi="Cambria Math"/>
+            </w:rPr>
+            <m:t>P=300,000</m:t>
+          </m:r>
+          <m:sSup>
+            <m:sSupPr>
+              <m:ctrlPr>
+                <w:rPr>
+                  <w:rFonts w:ascii="Cambria Math" w:hAnsi="Cambria Math"/>
+                  <w:b/>
+                  <w:bCs/>
+                  <w:i/>
+                </w:rPr>
+              </m:ctrlPr>
+            </m:sSupPr>
+            <m:e>
+              <m:r>
+                <m:rPr>
+                  <m:sty m:val="bi"/>
+                </m:rPr>
+                <w:rPr>
+                  <w:rFonts w:ascii="Cambria Math" w:hAnsi="Cambria Math"/>
+                </w:rPr>
+                <m:t>(1.04)</m:t>
+              </m:r>
+            </m:e>
+            <m:sup>
+              <m:r>
+                <m:rPr>
+                  <m:sty m:val="bi"/>
+                </m:rPr>
+                <w:rPr>
+                  <w:rFonts w:ascii="Cambria Math" w:hAnsi="Cambria Math"/>
+                </w:rPr>
+                <m:t>t</m:t>
+              </m:r>
+            </m:sup>
+          </m:sSup>
+        </m:oMath>
+      </m:oMathPara>
+    </w:p>
+    <w:p>
+      <w:pPr>
+        <w:pStyle w:val="ListParagraph"/>
+        <w:numPr>
+          <w:ilvl w:val="0"/>
+          <w:numId w:val="60"/>
+        </w:numPr>
+        <w:rPr>
+          <w:b/>
+          <w:bCs/>
+        </w:rPr>
+      </w:pPr>
+      <w:r>
+        <w:rPr>
+          <w:rFonts w:eastAsiaTheme="minorEastAsia"/>
+        </w:rPr>
+        <w:br w:type="column"/>
+      </w:r>
+      <w:r>
+        <w:rPr>
+          <w:rFonts w:eastAsiaTheme="minorEastAsia"/>
+        </w:rPr>
+        <w:lastRenderedPageBreak/>
+        <w:t xml:space="preserve">Blake is trying to quit drinking soda. At the beginning of the </w:t>
+      </w:r>
+      <w:proofErr w:type="gramStart"/>
+      <w:r>
+        <w:rPr>
+          <w:rFonts w:eastAsiaTheme="minorEastAsia"/>
+        </w:rPr>
+        <w:t>year</w:t>
+      </w:r>
+      <w:proofErr w:type="gramEnd"/>
+      <w:r>
+        <w:rPr>
+          <w:rFonts w:eastAsiaTheme="minorEastAsia"/>
+        </w:rPr>
+        <w:t xml:space="preserve"> he drinks 64 ounces a day. Each week the amount of soda he drinks each day is 75% of the amount he drank each day the week before. Create an equation that relates the amount of soda he drinks each day (S) to the number of weeks (t) that have passed since he started trying to quit.</w:t>
+      </w:r>
+      <w:r>
+        <w:rPr>
+          <w:rFonts w:eastAsiaTheme="minorEastAsia"/>
+        </w:rPr>
+        <w:br/>
+      </w:r>
+      <w:r>
+        <w:rPr>
+          <w:rFonts w:eastAsiaTheme="minorEastAsia"/>
+        </w:rPr>
+        <w:br/>
+      </w:r>
+      <m:oMathPara>
+        <m:oMath>
+          <m:r>
+            <m:rPr>
+              <m:sty m:val="bi"/>
+            </m:rPr>
+            <w:rPr>
+              <w:rFonts w:ascii="Cambria Math" w:hAnsi="Cambria Math"/>
+            </w:rPr>
+            <m:t>S=64</m:t>
+          </m:r>
+          <m:sSup>
+            <m:sSupPr>
+              <m:ctrlPr>
+                <w:rPr>
+                  <w:rFonts w:ascii="Cambria Math" w:hAnsi="Cambria Math"/>
+                  <w:b/>
+                  <w:bCs/>
+                  <w:i/>
+                </w:rPr>
+              </m:ctrlPr>
+            </m:sSupPr>
+            <m:e>
+              <m:r>
+                <m:rPr>
+                  <m:sty m:val="bi"/>
+                </m:rPr>
+                <w:rPr>
+                  <w:rFonts w:ascii="Cambria Math" w:hAnsi="Cambria Math"/>
+                </w:rPr>
+                <m:t>(0.75)</m:t>
+              </m:r>
+            </m:e>
+            <m:sup>
+              <m:r>
+                <m:rPr>
+                  <m:sty m:val="bi"/>
+                </m:rPr>
+                <w:rPr>
+                  <w:rFonts w:ascii="Cambria Math" w:hAnsi="Cambria Math"/>
+                </w:rPr>
+                <m:t>t</m:t>
+              </m:r>
+            </m:sup>
+          </m:sSup>
+        </m:oMath>
+      </m:oMathPara>
+    </w:p>
+    <w:p>
+      <w:pPr>
+        <w:pStyle w:val="ListParagraph"/>
+      </w:pPr>
+    </w:p>
+    <w:p>
+      <w:pPr>
+        <w:pStyle w:val="ListParagraph"/>
+        <w:numPr>
+          <w:ilvl w:val="0"/>
+          <w:numId w:val="60"/>
+        </w:numPr>
+        <w:rPr>
+          <w:b/>
+          <w:bCs/>
+        </w:rPr>
+      </w:pPr>
+      <w:r>
+        <w:t>When Aria started school in kindergarten, she had 40 minutes of homework each night. Each year the number of minutes of homework she had was equal to 1.15 times the number of minutes of homework she had the year before. Create an equation that relates the number of minutes of homework she has each night (H) to the number of years that have passed since kindergarten (t).</w:t>
+      </w:r>
+      <w:r>
+        <w:br/>
+      </w:r>
+      <w:r>
+        <w:br/>
+      </w:r>
+      <m:oMathPara>
+        <m:oMath>
+          <m:r>
+            <m:rPr>
+              <m:sty m:val="bi"/>
+            </m:rPr>
+            <w:rPr>
+              <w:rFonts w:ascii="Cambria Math" w:hAnsi="Cambria Math"/>
+            </w:rPr>
+            <m:t>H=40</m:t>
+          </m:r>
+          <m:sSup>
+            <m:sSupPr>
+              <m:ctrlPr>
+                <w:rPr>
+                  <w:rFonts w:ascii="Cambria Math" w:hAnsi="Cambria Math"/>
+                  <w:b/>
+                  <w:bCs/>
+                  <w:i/>
+                </w:rPr>
+              </m:ctrlPr>
+            </m:sSupPr>
+            <m:e>
+              <m:r>
+                <m:rPr>
+                  <m:sty m:val="bi"/>
+                </m:rPr>
+                <w:rPr>
+                  <w:rFonts w:ascii="Cambria Math" w:hAnsi="Cambria Math"/>
+                </w:rPr>
+                <m:t>(1.15)</m:t>
+              </m:r>
+            </m:e>
+            <m:sup>
+              <m:r>
+                <m:rPr>
+                  <m:sty m:val="bi"/>
+                </m:rPr>
+                <w:rPr>
+                  <w:rFonts w:ascii="Cambria Math" w:hAnsi="Cambria Math"/>
+                </w:rPr>
+                <m:t>t</m:t>
+              </m:r>
+            </m:sup>
+          </m:sSup>
+        </m:oMath>
+      </m:oMathPara>
+    </w:p>
+    <w:p>
+      <w:pPr>
+        <w:pStyle w:val="ListParagraph"/>
+      </w:pPr>
+    </w:p>
+    <w:p>
+      <w:pPr>
+        <w:pStyle w:val="ListParagraph"/>
+        <w:numPr>
+          <w:ilvl w:val="0"/>
+          <w:numId w:val="60"/>
+        </w:numPr>
+      </w:pPr>
+      <w:r>
+        <w:t xml:space="preserve">A company’s annua profits can be modeled by the equation </w:t>
+      </w:r>
+      <m:oMath>
+        <m:r>
+          <w:rPr>
+            <w:rFonts w:ascii="Cambria Math" w:hAnsi="Cambria Math"/>
+          </w:rPr>
+          <m:t>P=200,000</m:t>
+        </m:r>
+        <m:sSup>
+          <m:sSupPr>
+            <m:ctrlPr>
+              <w:rPr>
+                <w:rFonts w:ascii="Cambria Math" w:hAnsi="Cambria Math"/>
+                <w:i/>
+              </w:rPr>
+            </m:ctrlPr>
+          </m:sSupPr>
+          <m:e>
+            <m:r>
+              <w:rPr>
+                <w:rFonts w:ascii="Cambria Math" w:hAnsi="Cambria Math"/>
+              </w:rPr>
+              <m:t>(1.36)</m:t>
+            </m:r>
+          </m:e>
+          <m:sup>
+            <m:r>
+              <w:rPr>
+                <w:rFonts w:ascii="Cambria Math" w:hAnsi="Cambria Math"/>
+              </w:rPr>
+              <m:t>t</m:t>
+            </m:r>
+          </m:sup>
+        </m:sSup>
+      </m:oMath>
+      <w:r>
+        <w:rPr>
+          <w:rFonts w:eastAsiaTheme="minorEastAsia"/>
+        </w:rPr>
+        <w:t>, where P is the amount of profit and t is the number of years the company has been in business. What do the numbers 200,000 and 0.36 represent.</w:t>
+      </w:r>
+      <w:r>
+        <w:rPr>
+          <w:rFonts w:eastAsiaTheme="minorEastAsia"/>
+        </w:rPr>
+        <w:br/>
+      </w:r>
+      <w:r>
+        <w:rPr>
+          <w:rFonts w:eastAsiaTheme="minorEastAsia"/>
+        </w:rPr>
+        <w:br/>
+        <w:t>200,000 represents the initial profit of the company, and 0.36 represents 36% increase in profits each year.</w:t>
+      </w:r>
+    </w:p>
+    <w:p>
+      <w:pPr>
+        <w:pStyle w:val="ListParagraph"/>
+      </w:pPr>
+    </w:p>
+    <w:p>
+      <w:pPr>
+        <w:pStyle w:val="ListParagraph"/>
+        <w:numPr>
+          <w:ilvl w:val="0"/>
+          <w:numId w:val="60"/>
+        </w:numPr>
+      </w:pPr>
+      <w:r>
+        <w:t xml:space="preserve">Bailey is training to run a marathon. The number of minutes it takes to run the marathon after t weeks of training is </w:t>
+      </w:r>
+      <w:r>
+        <w:br/>
+      </w:r>
+      <m:oMath>
+        <m:r>
+          <w:rPr>
+            <w:rFonts w:ascii="Cambria Math" w:hAnsi="Cambria Math"/>
+          </w:rPr>
+          <m:t>M=300</m:t>
+        </m:r>
+        <m:sSup>
+          <m:sSupPr>
+            <m:ctrlPr>
+              <w:rPr>
+                <w:rFonts w:ascii="Cambria Math" w:hAnsi="Cambria Math"/>
+                <w:i/>
+              </w:rPr>
+            </m:ctrlPr>
+          </m:sSupPr>
+          <m:e>
+            <m:r>
+              <w:rPr>
+                <w:rFonts w:ascii="Cambria Math" w:hAnsi="Cambria Math"/>
+              </w:rPr>
+              <m:t>(0.95)</m:t>
+            </m:r>
+          </m:e>
+          <m:sup>
+            <m:r>
+              <w:rPr>
+                <w:rFonts w:ascii="Cambria Math" w:hAnsi="Cambria Math"/>
+              </w:rPr>
+              <m:t>t</m:t>
+            </m:r>
+          </m:sup>
+        </m:sSup>
+      </m:oMath>
+      <w:r>
+        <w:rPr>
+          <w:rFonts w:eastAsiaTheme="minorEastAsia"/>
+        </w:rPr>
+        <w:t>. What do the numbers 300 and 0.05 represent?</w:t>
+      </w:r>
+      <w:r>
+        <w:rPr>
+          <w:rFonts w:eastAsiaTheme="minorEastAsia"/>
+        </w:rPr>
+        <w:br/>
+      </w:r>
+      <w:r>
+        <w:rPr>
+          <w:rFonts w:eastAsiaTheme="minorEastAsia"/>
+        </w:rPr>
+        <w:br/>
+        <w:t xml:space="preserve">The number 300 represents </w:t>
+      </w:r>
+      <w:proofErr w:type="gramStart"/>
+      <w:r>
+        <w:rPr>
+          <w:rFonts w:eastAsiaTheme="minorEastAsia"/>
+        </w:rPr>
+        <w:t>the time in</w:t>
+      </w:r>
+      <w:proofErr w:type="gramEnd"/>
+      <w:r>
+        <w:rPr>
+          <w:rFonts w:eastAsiaTheme="minorEastAsia"/>
+        </w:rPr>
+        <w:t xml:space="preserve"> minutes it takes to run the marathon without any training.</w:t>
+      </w:r>
+      <w:r>
+        <w:rPr>
+          <w:rFonts w:eastAsiaTheme="minorEastAsia"/>
+        </w:rPr>
+        <w:br/>
+      </w:r>
+      <w:r>
+        <w:rPr>
+          <w:rFonts w:eastAsiaTheme="minorEastAsia"/>
+        </w:rPr>
+        <w:br/>
+        <w:t>The 0.05 number represents a 5% decrease in the amount of time it takes to run the marathon after each week of training.</w:t>
+      </w:r>
+    </w:p>
+    <w:p>
+      <w:pPr>
+        <w:pStyle w:val="ListParagraph"/>
+      </w:pPr>
     </w:p>
     <w:p/>
     <w:sectPr>
@@ -2897,6 +4593,95 @@
     </w:lvl>
   </w:abstractNum>
   <w:abstractNum w:abstractNumId="16" w15:restartNumberingAfterBreak="0">
+    <w:nsid w:val="19981B3B"/>
+    <w:multiLevelType w:val="hybridMultilevel"/>
+    <w:tmpl w:val="5A04AFD4"/>
+    <w:lvl w:ilvl="0" w:tplc="0409000F">
+      <w:start w:val="1"/>
+      <w:numFmt w:val="decimal"/>
+      <w:lvlText w:val="%1."/>
+      <w:lvlJc w:val="left"/>
+      <w:pPr>
+        <w:ind w:left="720" w:hanging="360"/>
+      </w:pPr>
+      <w:rPr>
+        <w:rFonts w:hint="default"/>
+      </w:rPr>
+    </w:lvl>
+    <w:lvl w:ilvl="1" w:tplc="04090019" w:tentative="1">
+      <w:start w:val="1"/>
+      <w:numFmt w:val="lowerLetter"/>
+      <w:lvlText w:val="%2."/>
+      <w:lvlJc w:val="left"/>
+      <w:pPr>
+        <w:ind w:left="1440" w:hanging="360"/>
+      </w:pPr>
+    </w:lvl>
+    <w:lvl w:ilvl="2" w:tplc="0409001B" w:tentative="1">
+      <w:start w:val="1"/>
+      <w:numFmt w:val="lowerRoman"/>
+      <w:lvlText w:val="%3."/>
+      <w:lvlJc w:val="right"/>
+      <w:pPr>
+        <w:ind w:left="2160" w:hanging="180"/>
+      </w:pPr>
+    </w:lvl>
+    <w:lvl w:ilvl="3" w:tplc="0409000F" w:tentative="1">
+      <w:start w:val="1"/>
+      <w:numFmt w:val="decimal"/>
+      <w:lvlText w:val="%4."/>
+      <w:lvlJc w:val="left"/>
+      <w:pPr>
+        <w:ind w:left="2880" w:hanging="360"/>
+      </w:pPr>
+    </w:lvl>
+    <w:lvl w:ilvl="4" w:tplc="04090019" w:tentative="1">
+      <w:start w:val="1"/>
+      <w:numFmt w:val="lowerLetter"/>
+      <w:lvlText w:val="%5."/>
+      <w:lvlJc w:val="left"/>
+      <w:pPr>
+        <w:ind w:left="3600" w:hanging="360"/>
+      </w:pPr>
+    </w:lvl>
+    <w:lvl w:ilvl="5" w:tplc="0409001B" w:tentative="1">
+      <w:start w:val="1"/>
+      <w:numFmt w:val="lowerRoman"/>
+      <w:lvlText w:val="%6."/>
+      <w:lvlJc w:val="right"/>
+      <w:pPr>
+        <w:ind w:left="4320" w:hanging="180"/>
+      </w:pPr>
+    </w:lvl>
+    <w:lvl w:ilvl="6" w:tplc="0409000F" w:tentative="1">
+      <w:start w:val="1"/>
+      <w:numFmt w:val="decimal"/>
+      <w:lvlText w:val="%7."/>
+      <w:lvlJc w:val="left"/>
+      <w:pPr>
+        <w:ind w:left="5040" w:hanging="360"/>
+      </w:pPr>
+    </w:lvl>
+    <w:lvl w:ilvl="7" w:tplc="04090019" w:tentative="1">
+      <w:start w:val="1"/>
+      <w:numFmt w:val="lowerLetter"/>
+      <w:lvlText w:val="%8."/>
+      <w:lvlJc w:val="left"/>
+      <w:pPr>
+        <w:ind w:left="5760" w:hanging="360"/>
+      </w:pPr>
+    </w:lvl>
+    <w:lvl w:ilvl="8" w:tplc="0409001B" w:tentative="1">
+      <w:start w:val="1"/>
+      <w:numFmt w:val="lowerRoman"/>
+      <w:lvlText w:val="%9."/>
+      <w:lvlJc w:val="right"/>
+      <w:pPr>
+        <w:ind w:left="6480" w:hanging="180"/>
+      </w:pPr>
+    </w:lvl>
+  </w:abstractNum>
+  <w:abstractNum w:abstractNumId="17" w15:restartNumberingAfterBreak="0">
     <w:nsid w:val="1D1F694E"/>
     <w:multiLevelType w:val="hybridMultilevel"/>
     <w:tmpl w:val="AD702FD4"/>
@@ -2985,7 +4770,7 @@
       </w:pPr>
     </w:lvl>
   </w:abstractNum>
-  <w:abstractNum w:abstractNumId="17" w15:restartNumberingAfterBreak="0">
+  <w:abstractNum w:abstractNumId="18" w15:restartNumberingAfterBreak="0">
     <w:nsid w:val="26C104E4"/>
     <w:multiLevelType w:val="hybridMultilevel"/>
     <w:tmpl w:val="B798CCC8"/>
@@ -3074,7 +4859,7 @@
       </w:pPr>
     </w:lvl>
   </w:abstractNum>
-  <w:abstractNum w:abstractNumId="18" w15:restartNumberingAfterBreak="0">
+  <w:abstractNum w:abstractNumId="19" w15:restartNumberingAfterBreak="0">
     <w:nsid w:val="28285323"/>
     <w:multiLevelType w:val="hybridMultilevel"/>
     <w:tmpl w:val="07E63E92"/>
@@ -3163,7 +4948,7 @@
       </w:pPr>
     </w:lvl>
   </w:abstractNum>
-  <w:abstractNum w:abstractNumId="19" w15:restartNumberingAfterBreak="0">
+  <w:abstractNum w:abstractNumId="20" w15:restartNumberingAfterBreak="0">
     <w:nsid w:val="2AE66F55"/>
     <w:multiLevelType w:val="hybridMultilevel"/>
     <w:tmpl w:val="DD7EBB24"/>
@@ -3254,7 +5039,7 @@
       </w:pPr>
     </w:lvl>
   </w:abstractNum>
-  <w:abstractNum w:abstractNumId="20" w15:restartNumberingAfterBreak="0">
+  <w:abstractNum w:abstractNumId="21" w15:restartNumberingAfterBreak="0">
     <w:nsid w:val="2BD1247C"/>
     <w:multiLevelType w:val="hybridMultilevel"/>
     <w:tmpl w:val="80B40B74"/>
@@ -3343,7 +5128,7 @@
       </w:pPr>
     </w:lvl>
   </w:abstractNum>
-  <w:abstractNum w:abstractNumId="21" w15:restartNumberingAfterBreak="0">
+  <w:abstractNum w:abstractNumId="22" w15:restartNumberingAfterBreak="0">
     <w:nsid w:val="2C090F97"/>
     <w:multiLevelType w:val="hybridMultilevel"/>
     <w:tmpl w:val="83FA82EE"/>
@@ -3432,7 +5217,96 @@
       </w:pPr>
     </w:lvl>
   </w:abstractNum>
-  <w:abstractNum w:abstractNumId="22" w15:restartNumberingAfterBreak="0">
+  <w:abstractNum w:abstractNumId="23" w15:restartNumberingAfterBreak="0">
+    <w:nsid w:val="2E117309"/>
+    <w:multiLevelType w:val="hybridMultilevel"/>
+    <w:tmpl w:val="5BA2D0AA"/>
+    <w:lvl w:ilvl="0" w:tplc="04090015">
+      <w:start w:val="1"/>
+      <w:numFmt w:val="upperLetter"/>
+      <w:lvlText w:val="%1."/>
+      <w:lvlJc w:val="left"/>
+      <w:pPr>
+        <w:ind w:left="360" w:hanging="360"/>
+      </w:pPr>
+      <w:rPr>
+        <w:rFonts w:hint="default"/>
+      </w:rPr>
+    </w:lvl>
+    <w:lvl w:ilvl="1" w:tplc="04090019">
+      <w:start w:val="1"/>
+      <w:numFmt w:val="lowerLetter"/>
+      <w:lvlText w:val="%2."/>
+      <w:lvlJc w:val="left"/>
+      <w:pPr>
+        <w:ind w:left="1080" w:hanging="360"/>
+      </w:pPr>
+    </w:lvl>
+    <w:lvl w:ilvl="2" w:tplc="0409001B" w:tentative="1">
+      <w:start w:val="1"/>
+      <w:numFmt w:val="lowerRoman"/>
+      <w:lvlText w:val="%3."/>
+      <w:lvlJc w:val="right"/>
+      <w:pPr>
+        <w:ind w:left="1800" w:hanging="180"/>
+      </w:pPr>
+    </w:lvl>
+    <w:lvl w:ilvl="3" w:tplc="0409000F" w:tentative="1">
+      <w:start w:val="1"/>
+      <w:numFmt w:val="decimal"/>
+      <w:lvlText w:val="%4."/>
+      <w:lvlJc w:val="left"/>
+      <w:pPr>
+        <w:ind w:left="2520" w:hanging="360"/>
+      </w:pPr>
+    </w:lvl>
+    <w:lvl w:ilvl="4" w:tplc="04090019" w:tentative="1">
+      <w:start w:val="1"/>
+      <w:numFmt w:val="lowerLetter"/>
+      <w:lvlText w:val="%5."/>
+      <w:lvlJc w:val="left"/>
+      <w:pPr>
+        <w:ind w:left="3240" w:hanging="360"/>
+      </w:pPr>
+    </w:lvl>
+    <w:lvl w:ilvl="5" w:tplc="0409001B" w:tentative="1">
+      <w:start w:val="1"/>
+      <w:numFmt w:val="lowerRoman"/>
+      <w:lvlText w:val="%6."/>
+      <w:lvlJc w:val="right"/>
+      <w:pPr>
+        <w:ind w:left="3960" w:hanging="180"/>
+      </w:pPr>
+    </w:lvl>
+    <w:lvl w:ilvl="6" w:tplc="0409000F" w:tentative="1">
+      <w:start w:val="1"/>
+      <w:numFmt w:val="decimal"/>
+      <w:lvlText w:val="%7."/>
+      <w:lvlJc w:val="left"/>
+      <w:pPr>
+        <w:ind w:left="4680" w:hanging="360"/>
+      </w:pPr>
+    </w:lvl>
+    <w:lvl w:ilvl="7" w:tplc="04090019" w:tentative="1">
+      <w:start w:val="1"/>
+      <w:numFmt w:val="lowerLetter"/>
+      <w:lvlText w:val="%8."/>
+      <w:lvlJc w:val="left"/>
+      <w:pPr>
+        <w:ind w:left="5400" w:hanging="360"/>
+      </w:pPr>
+    </w:lvl>
+    <w:lvl w:ilvl="8" w:tplc="0409001B" w:tentative="1">
+      <w:start w:val="1"/>
+      <w:numFmt w:val="lowerRoman"/>
+      <w:lvlText w:val="%9."/>
+      <w:lvlJc w:val="right"/>
+      <w:pPr>
+        <w:ind w:left="6120" w:hanging="180"/>
+      </w:pPr>
+    </w:lvl>
+  </w:abstractNum>
+  <w:abstractNum w:abstractNumId="24" w15:restartNumberingAfterBreak="0">
     <w:nsid w:val="2E536DA6"/>
     <w:multiLevelType w:val="hybridMultilevel"/>
     <w:tmpl w:val="7D386948"/>
@@ -3521,7 +5395,7 @@
       </w:pPr>
     </w:lvl>
   </w:abstractNum>
-  <w:abstractNum w:abstractNumId="23" w15:restartNumberingAfterBreak="0">
+  <w:abstractNum w:abstractNumId="25" w15:restartNumberingAfterBreak="0">
     <w:nsid w:val="32052917"/>
     <w:multiLevelType w:val="hybridMultilevel"/>
     <w:tmpl w:val="7322407C"/>
@@ -3610,7 +5484,7 @@
       </w:pPr>
     </w:lvl>
   </w:abstractNum>
-  <w:abstractNum w:abstractNumId="24" w15:restartNumberingAfterBreak="0">
+  <w:abstractNum w:abstractNumId="26" w15:restartNumberingAfterBreak="0">
     <w:nsid w:val="3A411680"/>
     <w:multiLevelType w:val="hybridMultilevel"/>
     <w:tmpl w:val="2C6699C6"/>
@@ -3701,7 +5575,7 @@
       </w:pPr>
     </w:lvl>
   </w:abstractNum>
-  <w:abstractNum w:abstractNumId="25" w15:restartNumberingAfterBreak="0">
+  <w:abstractNum w:abstractNumId="27" w15:restartNumberingAfterBreak="0">
     <w:nsid w:val="3CC75517"/>
     <w:multiLevelType w:val="hybridMultilevel"/>
     <w:tmpl w:val="ABBE29D8"/>
@@ -3790,7 +5664,7 @@
       </w:pPr>
     </w:lvl>
   </w:abstractNum>
-  <w:abstractNum w:abstractNumId="26" w15:restartNumberingAfterBreak="0">
+  <w:abstractNum w:abstractNumId="28" w15:restartNumberingAfterBreak="0">
     <w:nsid w:val="40415072"/>
     <w:multiLevelType w:val="hybridMultilevel"/>
     <w:tmpl w:val="CC2C3296"/>
@@ -3879,7 +5753,7 @@
       </w:pPr>
     </w:lvl>
   </w:abstractNum>
-  <w:abstractNum w:abstractNumId="27" w15:restartNumberingAfterBreak="0">
+  <w:abstractNum w:abstractNumId="29" w15:restartNumberingAfterBreak="0">
     <w:nsid w:val="40E37E7C"/>
     <w:multiLevelType w:val="hybridMultilevel"/>
     <w:tmpl w:val="736C85AE"/>
@@ -3968,7 +5842,7 @@
       </w:pPr>
     </w:lvl>
   </w:abstractNum>
-  <w:abstractNum w:abstractNumId="28" w15:restartNumberingAfterBreak="0">
+  <w:abstractNum w:abstractNumId="30" w15:restartNumberingAfterBreak="0">
     <w:nsid w:val="43F262B9"/>
     <w:multiLevelType w:val="hybridMultilevel"/>
     <w:tmpl w:val="21FC3BAE"/>
@@ -4057,7 +5931,7 @@
       </w:pPr>
     </w:lvl>
   </w:abstractNum>
-  <w:abstractNum w:abstractNumId="29" w15:restartNumberingAfterBreak="0">
+  <w:abstractNum w:abstractNumId="31" w15:restartNumberingAfterBreak="0">
     <w:nsid w:val="44DF63BA"/>
     <w:multiLevelType w:val="hybridMultilevel"/>
     <w:tmpl w:val="1B864EDC"/>
@@ -4146,7 +6020,7 @@
       </w:pPr>
     </w:lvl>
   </w:abstractNum>
-  <w:abstractNum w:abstractNumId="30" w15:restartNumberingAfterBreak="0">
+  <w:abstractNum w:abstractNumId="32" w15:restartNumberingAfterBreak="0">
     <w:nsid w:val="46863DEC"/>
     <w:multiLevelType w:val="hybridMultilevel"/>
     <w:tmpl w:val="FF9C9F36"/>
@@ -4235,7 +6109,7 @@
       </w:pPr>
     </w:lvl>
   </w:abstractNum>
-  <w:abstractNum w:abstractNumId="31" w15:restartNumberingAfterBreak="0">
+  <w:abstractNum w:abstractNumId="33" w15:restartNumberingAfterBreak="0">
     <w:nsid w:val="478C0B0F"/>
     <w:multiLevelType w:val="hybridMultilevel"/>
     <w:tmpl w:val="3D3698E6"/>
@@ -4324,7 +6198,96 @@
       </w:pPr>
     </w:lvl>
   </w:abstractNum>
-  <w:abstractNum w:abstractNumId="32" w15:restartNumberingAfterBreak="0">
+  <w:abstractNum w:abstractNumId="34" w15:restartNumberingAfterBreak="0">
+    <w:nsid w:val="481108D8"/>
+    <w:multiLevelType w:val="hybridMultilevel"/>
+    <w:tmpl w:val="98905628"/>
+    <w:lvl w:ilvl="0" w:tplc="0409000F">
+      <w:start w:val="1"/>
+      <w:numFmt w:val="decimal"/>
+      <w:lvlText w:val="%1."/>
+      <w:lvlJc w:val="left"/>
+      <w:pPr>
+        <w:ind w:left="720" w:hanging="360"/>
+      </w:pPr>
+      <w:rPr>
+        <w:rFonts w:hint="default"/>
+      </w:rPr>
+    </w:lvl>
+    <w:lvl w:ilvl="1" w:tplc="04090019" w:tentative="1">
+      <w:start w:val="1"/>
+      <w:numFmt w:val="lowerLetter"/>
+      <w:lvlText w:val="%2."/>
+      <w:lvlJc w:val="left"/>
+      <w:pPr>
+        <w:ind w:left="1440" w:hanging="360"/>
+      </w:pPr>
+    </w:lvl>
+    <w:lvl w:ilvl="2" w:tplc="0409001B" w:tentative="1">
+      <w:start w:val="1"/>
+      <w:numFmt w:val="lowerRoman"/>
+      <w:lvlText w:val="%3."/>
+      <w:lvlJc w:val="right"/>
+      <w:pPr>
+        <w:ind w:left="2160" w:hanging="180"/>
+      </w:pPr>
+    </w:lvl>
+    <w:lvl w:ilvl="3" w:tplc="0409000F" w:tentative="1">
+      <w:start w:val="1"/>
+      <w:numFmt w:val="decimal"/>
+      <w:lvlText w:val="%4."/>
+      <w:lvlJc w:val="left"/>
+      <w:pPr>
+        <w:ind w:left="2880" w:hanging="360"/>
+      </w:pPr>
+    </w:lvl>
+    <w:lvl w:ilvl="4" w:tplc="04090019" w:tentative="1">
+      <w:start w:val="1"/>
+      <w:numFmt w:val="lowerLetter"/>
+      <w:lvlText w:val="%5."/>
+      <w:lvlJc w:val="left"/>
+      <w:pPr>
+        <w:ind w:left="3600" w:hanging="360"/>
+      </w:pPr>
+    </w:lvl>
+    <w:lvl w:ilvl="5" w:tplc="0409001B" w:tentative="1">
+      <w:start w:val="1"/>
+      <w:numFmt w:val="lowerRoman"/>
+      <w:lvlText w:val="%6."/>
+      <w:lvlJc w:val="right"/>
+      <w:pPr>
+        <w:ind w:left="4320" w:hanging="180"/>
+      </w:pPr>
+    </w:lvl>
+    <w:lvl w:ilvl="6" w:tplc="0409000F" w:tentative="1">
+      <w:start w:val="1"/>
+      <w:numFmt w:val="decimal"/>
+      <w:lvlText w:val="%7."/>
+      <w:lvlJc w:val="left"/>
+      <w:pPr>
+        <w:ind w:left="5040" w:hanging="360"/>
+      </w:pPr>
+    </w:lvl>
+    <w:lvl w:ilvl="7" w:tplc="04090019" w:tentative="1">
+      <w:start w:val="1"/>
+      <w:numFmt w:val="lowerLetter"/>
+      <w:lvlText w:val="%8."/>
+      <w:lvlJc w:val="left"/>
+      <w:pPr>
+        <w:ind w:left="5760" w:hanging="360"/>
+      </w:pPr>
+    </w:lvl>
+    <w:lvl w:ilvl="8" w:tplc="0409001B" w:tentative="1">
+      <w:start w:val="1"/>
+      <w:numFmt w:val="lowerRoman"/>
+      <w:lvlText w:val="%9."/>
+      <w:lvlJc w:val="right"/>
+      <w:pPr>
+        <w:ind w:left="6480" w:hanging="180"/>
+      </w:pPr>
+    </w:lvl>
+  </w:abstractNum>
+  <w:abstractNum w:abstractNumId="35" w15:restartNumberingAfterBreak="0">
     <w:nsid w:val="4DDC2A89"/>
     <w:multiLevelType w:val="hybridMultilevel"/>
     <w:tmpl w:val="0DE6782E"/>
@@ -4413,7 +6376,7 @@
       </w:pPr>
     </w:lvl>
   </w:abstractNum>
-  <w:abstractNum w:abstractNumId="33" w15:restartNumberingAfterBreak="0">
+  <w:abstractNum w:abstractNumId="36" w15:restartNumberingAfterBreak="0">
     <w:nsid w:val="50603D11"/>
     <w:multiLevelType w:val="hybridMultilevel"/>
     <w:tmpl w:val="5C908BA8"/>
@@ -4502,7 +6465,7 @@
       </w:pPr>
     </w:lvl>
   </w:abstractNum>
-  <w:abstractNum w:abstractNumId="34" w15:restartNumberingAfterBreak="0">
+  <w:abstractNum w:abstractNumId="37" w15:restartNumberingAfterBreak="0">
     <w:nsid w:val="523B67BA"/>
     <w:multiLevelType w:val="hybridMultilevel"/>
     <w:tmpl w:val="E1041966"/>
@@ -4591,7 +6554,7 @@
       </w:pPr>
     </w:lvl>
   </w:abstractNum>
-  <w:abstractNum w:abstractNumId="35" w15:restartNumberingAfterBreak="0">
+  <w:abstractNum w:abstractNumId="38" w15:restartNumberingAfterBreak="0">
     <w:nsid w:val="536A5950"/>
     <w:multiLevelType w:val="hybridMultilevel"/>
     <w:tmpl w:val="C17AFC0A"/>
@@ -4680,7 +6643,7 @@
       </w:pPr>
     </w:lvl>
   </w:abstractNum>
-  <w:abstractNum w:abstractNumId="36" w15:restartNumberingAfterBreak="0">
+  <w:abstractNum w:abstractNumId="39" w15:restartNumberingAfterBreak="0">
     <w:nsid w:val="55393753"/>
     <w:multiLevelType w:val="hybridMultilevel"/>
     <w:tmpl w:val="6C1A97E0"/>
@@ -4769,7 +6732,7 @@
       </w:pPr>
     </w:lvl>
   </w:abstractNum>
-  <w:abstractNum w:abstractNumId="37" w15:restartNumberingAfterBreak="0">
+  <w:abstractNum w:abstractNumId="40" w15:restartNumberingAfterBreak="0">
     <w:nsid w:val="55A6798B"/>
     <w:multiLevelType w:val="multilevel"/>
     <w:tmpl w:val="D35268B0"/>
@@ -4890,7 +6853,7 @@
       </w:rPr>
     </w:lvl>
   </w:abstractNum>
-  <w:abstractNum w:abstractNumId="38" w15:restartNumberingAfterBreak="0">
+  <w:abstractNum w:abstractNumId="41" w15:restartNumberingAfterBreak="0">
     <w:nsid w:val="55E2772E"/>
     <w:multiLevelType w:val="hybridMultilevel"/>
     <w:tmpl w:val="FE9AF276"/>
@@ -4979,7 +6942,7 @@
       </w:pPr>
     </w:lvl>
   </w:abstractNum>
-  <w:abstractNum w:abstractNumId="39" w15:restartNumberingAfterBreak="0">
+  <w:abstractNum w:abstractNumId="42" w15:restartNumberingAfterBreak="0">
     <w:nsid w:val="564567B2"/>
     <w:multiLevelType w:val="hybridMultilevel"/>
     <w:tmpl w:val="B270EE0A"/>
@@ -5068,7 +7031,7 @@
       </w:pPr>
     </w:lvl>
   </w:abstractNum>
-  <w:abstractNum w:abstractNumId="40" w15:restartNumberingAfterBreak="0">
+  <w:abstractNum w:abstractNumId="43" w15:restartNumberingAfterBreak="0">
     <w:nsid w:val="56733D65"/>
     <w:multiLevelType w:val="hybridMultilevel"/>
     <w:tmpl w:val="6526CBA6"/>
@@ -5159,7 +7122,7 @@
       </w:pPr>
     </w:lvl>
   </w:abstractNum>
-  <w:abstractNum w:abstractNumId="41" w15:restartNumberingAfterBreak="0">
+  <w:abstractNum w:abstractNumId="44" w15:restartNumberingAfterBreak="0">
     <w:nsid w:val="5C092144"/>
     <w:multiLevelType w:val="hybridMultilevel"/>
     <w:tmpl w:val="DBC4ADF2"/>
@@ -5245,7 +7208,7 @@
       </w:pPr>
     </w:lvl>
   </w:abstractNum>
-  <w:abstractNum w:abstractNumId="42" w15:restartNumberingAfterBreak="0">
+  <w:abstractNum w:abstractNumId="45" w15:restartNumberingAfterBreak="0">
     <w:nsid w:val="61FE06D2"/>
     <w:multiLevelType w:val="hybridMultilevel"/>
     <w:tmpl w:val="DABA9182"/>
@@ -5334,7 +7297,7 @@
       </w:pPr>
     </w:lvl>
   </w:abstractNum>
-  <w:abstractNum w:abstractNumId="43" w15:restartNumberingAfterBreak="0">
+  <w:abstractNum w:abstractNumId="46" w15:restartNumberingAfterBreak="0">
     <w:nsid w:val="657450EF"/>
     <w:multiLevelType w:val="hybridMultilevel"/>
     <w:tmpl w:val="6BB0BD0A"/>
@@ -5423,7 +7386,7 @@
       </w:pPr>
     </w:lvl>
   </w:abstractNum>
-  <w:abstractNum w:abstractNumId="44" w15:restartNumberingAfterBreak="0">
+  <w:abstractNum w:abstractNumId="47" w15:restartNumberingAfterBreak="0">
     <w:nsid w:val="691228FC"/>
     <w:multiLevelType w:val="hybridMultilevel"/>
     <w:tmpl w:val="6BE24058"/>
@@ -5512,7 +7475,7 @@
       </w:pPr>
     </w:lvl>
   </w:abstractNum>
-  <w:abstractNum w:abstractNumId="45" w15:restartNumberingAfterBreak="0">
+  <w:abstractNum w:abstractNumId="48" w15:restartNumberingAfterBreak="0">
     <w:nsid w:val="6DE8237C"/>
     <w:multiLevelType w:val="hybridMultilevel"/>
     <w:tmpl w:val="60285DD8"/>
@@ -5601,7 +7564,7 @@
       </w:pPr>
     </w:lvl>
   </w:abstractNum>
-  <w:abstractNum w:abstractNumId="46" w15:restartNumberingAfterBreak="0">
+  <w:abstractNum w:abstractNumId="49" w15:restartNumberingAfterBreak="0">
     <w:nsid w:val="6F501202"/>
     <w:multiLevelType w:val="hybridMultilevel"/>
     <w:tmpl w:val="BFE682C2"/>
@@ -5690,7 +7653,7 @@
       </w:pPr>
     </w:lvl>
   </w:abstractNum>
-  <w:abstractNum w:abstractNumId="47" w15:restartNumberingAfterBreak="0">
+  <w:abstractNum w:abstractNumId="50" w15:restartNumberingAfterBreak="0">
     <w:nsid w:val="6FAE2998"/>
     <w:multiLevelType w:val="hybridMultilevel"/>
     <w:tmpl w:val="B2920DE6"/>
@@ -5779,7 +7742,7 @@
       </w:pPr>
     </w:lvl>
   </w:abstractNum>
-  <w:abstractNum w:abstractNumId="48" w15:restartNumberingAfterBreak="0">
+  <w:abstractNum w:abstractNumId="51" w15:restartNumberingAfterBreak="0">
     <w:nsid w:val="6FCC4394"/>
     <w:multiLevelType w:val="hybridMultilevel"/>
     <w:tmpl w:val="A4EA3158"/>
@@ -5868,7 +7831,7 @@
       </w:pPr>
     </w:lvl>
   </w:abstractNum>
-  <w:abstractNum w:abstractNumId="49" w15:restartNumberingAfterBreak="0">
+  <w:abstractNum w:abstractNumId="52" w15:restartNumberingAfterBreak="0">
     <w:nsid w:val="71313208"/>
     <w:multiLevelType w:val="hybridMultilevel"/>
     <w:tmpl w:val="2C5C4264"/>
@@ -5957,7 +7920,7 @@
       </w:pPr>
     </w:lvl>
   </w:abstractNum>
-  <w:abstractNum w:abstractNumId="50" w15:restartNumberingAfterBreak="0">
+  <w:abstractNum w:abstractNumId="53" w15:restartNumberingAfterBreak="0">
     <w:nsid w:val="731C57E5"/>
     <w:multiLevelType w:val="multilevel"/>
     <w:tmpl w:val="7B447906"/>
@@ -6078,7 +8041,7 @@
       </w:rPr>
     </w:lvl>
   </w:abstractNum>
-  <w:abstractNum w:abstractNumId="51" w15:restartNumberingAfterBreak="0">
+  <w:abstractNum w:abstractNumId="54" w15:restartNumberingAfterBreak="0">
     <w:nsid w:val="73CA633D"/>
     <w:multiLevelType w:val="hybridMultilevel"/>
     <w:tmpl w:val="B2C6DA1E"/>
@@ -6167,7 +8130,7 @@
       </w:pPr>
     </w:lvl>
   </w:abstractNum>
-  <w:abstractNum w:abstractNumId="52" w15:restartNumberingAfterBreak="0">
+  <w:abstractNum w:abstractNumId="55" w15:restartNumberingAfterBreak="0">
     <w:nsid w:val="77C46980"/>
     <w:multiLevelType w:val="hybridMultilevel"/>
     <w:tmpl w:val="0DE6782E"/>
@@ -6256,7 +8219,7 @@
       </w:pPr>
     </w:lvl>
   </w:abstractNum>
-  <w:abstractNum w:abstractNumId="53" w15:restartNumberingAfterBreak="0">
+  <w:abstractNum w:abstractNumId="56" w15:restartNumberingAfterBreak="0">
     <w:nsid w:val="7A58647C"/>
     <w:multiLevelType w:val="hybridMultilevel"/>
     <w:tmpl w:val="56325508"/>
@@ -6345,7 +8308,7 @@
       </w:pPr>
     </w:lvl>
   </w:abstractNum>
-  <w:abstractNum w:abstractNumId="54" w15:restartNumberingAfterBreak="0">
+  <w:abstractNum w:abstractNumId="57" w15:restartNumberingAfterBreak="0">
     <w:nsid w:val="7A5A1E66"/>
     <w:multiLevelType w:val="hybridMultilevel"/>
     <w:tmpl w:val="7B7842EC"/>
@@ -6434,7 +8397,7 @@
       </w:pPr>
     </w:lvl>
   </w:abstractNum>
-  <w:abstractNum w:abstractNumId="55" w15:restartNumberingAfterBreak="0">
+  <w:abstractNum w:abstractNumId="58" w15:restartNumberingAfterBreak="0">
     <w:nsid w:val="7BE25AC5"/>
     <w:multiLevelType w:val="hybridMultilevel"/>
     <w:tmpl w:val="E1449AE8"/>
@@ -6525,7 +8488,7 @@
       </w:pPr>
     </w:lvl>
   </w:abstractNum>
-  <w:abstractNum w:abstractNumId="56" w15:restartNumberingAfterBreak="0">
+  <w:abstractNum w:abstractNumId="59" w15:restartNumberingAfterBreak="0">
     <w:nsid w:val="7FA05FD2"/>
     <w:multiLevelType w:val="hybridMultilevel"/>
     <w:tmpl w:val="80C81604"/>
@@ -6621,7 +8584,7 @@
     <w:abstractNumId w:val="4"/>
   </w:num>
   <w:num w:numId="3" w16cid:durableId="1030951891">
-    <w:abstractNumId w:val="33"/>
+    <w:abstractNumId w:val="36"/>
   </w:num>
   <w:num w:numId="4" w16cid:durableId="281231831">
     <w:abstractNumId w:val="11"/>
@@ -6633,28 +8596,28 @@
     <w:abstractNumId w:val="2"/>
   </w:num>
   <w:num w:numId="7" w16cid:durableId="619413073">
-    <w:abstractNumId w:val="23"/>
+    <w:abstractNumId w:val="25"/>
   </w:num>
   <w:num w:numId="8" w16cid:durableId="1757020580">
-    <w:abstractNumId w:val="51"/>
+    <w:abstractNumId w:val="54"/>
   </w:num>
   <w:num w:numId="9" w16cid:durableId="207375291">
+    <w:abstractNumId w:val="55"/>
+  </w:num>
+  <w:num w:numId="10" w16cid:durableId="362873295">
+    <w:abstractNumId w:val="40"/>
+  </w:num>
+  <w:num w:numId="11" w16cid:durableId="11492151">
+    <w:abstractNumId w:val="35"/>
+  </w:num>
+  <w:num w:numId="12" w16cid:durableId="238053451">
+    <w:abstractNumId w:val="38"/>
+  </w:num>
+  <w:num w:numId="13" w16cid:durableId="1262566017">
     <w:abstractNumId w:val="52"/>
   </w:num>
-  <w:num w:numId="10" w16cid:durableId="362873295">
-    <w:abstractNumId w:val="37"/>
-  </w:num>
-  <w:num w:numId="11" w16cid:durableId="11492151">
-    <w:abstractNumId w:val="32"/>
-  </w:num>
-  <w:num w:numId="12" w16cid:durableId="238053451">
-    <w:abstractNumId w:val="35"/>
-  </w:num>
-  <w:num w:numId="13" w16cid:durableId="1262566017">
-    <w:abstractNumId w:val="49"/>
-  </w:num>
   <w:num w:numId="14" w16cid:durableId="1429232206">
-    <w:abstractNumId w:val="50"/>
+    <w:abstractNumId w:val="53"/>
   </w:num>
   <w:num w:numId="15" w16cid:durableId="267351934">
     <w:abstractNumId w:val="1"/>
@@ -6663,127 +8626,136 @@
     <w:abstractNumId w:val="10"/>
   </w:num>
   <w:num w:numId="17" w16cid:durableId="412161570">
-    <w:abstractNumId w:val="31"/>
+    <w:abstractNumId w:val="33"/>
   </w:num>
   <w:num w:numId="18" w16cid:durableId="307174898">
     <w:abstractNumId w:val="5"/>
   </w:num>
   <w:num w:numId="19" w16cid:durableId="443154894">
-    <w:abstractNumId w:val="34"/>
+    <w:abstractNumId w:val="37"/>
   </w:num>
   <w:num w:numId="20" w16cid:durableId="908228912">
-    <w:abstractNumId w:val="30"/>
+    <w:abstractNumId w:val="32"/>
   </w:num>
   <w:num w:numId="21" w16cid:durableId="973944934">
-    <w:abstractNumId w:val="47"/>
+    <w:abstractNumId w:val="50"/>
   </w:num>
   <w:num w:numId="22" w16cid:durableId="1843469038">
-    <w:abstractNumId w:val="16"/>
+    <w:abstractNumId w:val="17"/>
   </w:num>
   <w:num w:numId="23" w16cid:durableId="986399584">
     <w:abstractNumId w:val="13"/>
   </w:num>
   <w:num w:numId="24" w16cid:durableId="1663506107">
-    <w:abstractNumId w:val="21"/>
+    <w:abstractNumId w:val="22"/>
   </w:num>
   <w:num w:numId="25" w16cid:durableId="1541551869">
-    <w:abstractNumId w:val="24"/>
+    <w:abstractNumId w:val="26"/>
   </w:num>
   <w:num w:numId="26" w16cid:durableId="1944528243">
     <w:abstractNumId w:val="15"/>
   </w:num>
   <w:num w:numId="27" w16cid:durableId="1561329678">
-    <w:abstractNumId w:val="36"/>
+    <w:abstractNumId w:val="39"/>
   </w:num>
   <w:num w:numId="28" w16cid:durableId="754666643">
-    <w:abstractNumId w:val="38"/>
+    <w:abstractNumId w:val="41"/>
   </w:num>
   <w:num w:numId="29" w16cid:durableId="2012100127">
     <w:abstractNumId w:val="14"/>
   </w:num>
   <w:num w:numId="30" w16cid:durableId="548348388">
-    <w:abstractNumId w:val="26"/>
+    <w:abstractNumId w:val="28"/>
   </w:num>
   <w:num w:numId="31" w16cid:durableId="610865096">
-    <w:abstractNumId w:val="45"/>
+    <w:abstractNumId w:val="48"/>
   </w:num>
   <w:num w:numId="32" w16cid:durableId="388038687">
-    <w:abstractNumId w:val="55"/>
+    <w:abstractNumId w:val="58"/>
   </w:num>
   <w:num w:numId="33" w16cid:durableId="1377196231">
     <w:abstractNumId w:val="0"/>
   </w:num>
   <w:num w:numId="34" w16cid:durableId="1660965074">
-    <w:abstractNumId w:val="25"/>
+    <w:abstractNumId w:val="27"/>
   </w:num>
   <w:num w:numId="35" w16cid:durableId="722605231">
-    <w:abstractNumId w:val="39"/>
+    <w:abstractNumId w:val="42"/>
   </w:num>
   <w:num w:numId="36" w16cid:durableId="2019193403">
     <w:abstractNumId w:val="6"/>
   </w:num>
   <w:num w:numId="37" w16cid:durableId="1984771427">
-    <w:abstractNumId w:val="17"/>
+    <w:abstractNumId w:val="18"/>
   </w:num>
   <w:num w:numId="38" w16cid:durableId="287131812">
-    <w:abstractNumId w:val="44"/>
+    <w:abstractNumId w:val="47"/>
   </w:num>
   <w:num w:numId="39" w16cid:durableId="486675214">
-    <w:abstractNumId w:val="20"/>
+    <w:abstractNumId w:val="21"/>
   </w:num>
   <w:num w:numId="40" w16cid:durableId="758983635">
-    <w:abstractNumId w:val="29"/>
+    <w:abstractNumId w:val="31"/>
   </w:num>
   <w:num w:numId="41" w16cid:durableId="2047174361">
     <w:abstractNumId w:val="3"/>
   </w:num>
   <w:num w:numId="42" w16cid:durableId="1817334301">
-    <w:abstractNumId w:val="46"/>
+    <w:abstractNumId w:val="49"/>
   </w:num>
   <w:num w:numId="43" w16cid:durableId="1668090424">
-    <w:abstractNumId w:val="53"/>
+    <w:abstractNumId w:val="56"/>
   </w:num>
   <w:num w:numId="44" w16cid:durableId="709187225">
-    <w:abstractNumId w:val="54"/>
+    <w:abstractNumId w:val="57"/>
   </w:num>
   <w:num w:numId="45" w16cid:durableId="989359468">
     <w:abstractNumId w:val="7"/>
   </w:num>
   <w:num w:numId="46" w16cid:durableId="1607345044">
-    <w:abstractNumId w:val="22"/>
+    <w:abstractNumId w:val="24"/>
   </w:num>
   <w:num w:numId="47" w16cid:durableId="1318144960">
-    <w:abstractNumId w:val="41"/>
+    <w:abstractNumId w:val="44"/>
   </w:num>
   <w:num w:numId="48" w16cid:durableId="1772429788">
-    <w:abstractNumId w:val="56"/>
+    <w:abstractNumId w:val="59"/>
   </w:num>
   <w:num w:numId="49" w16cid:durableId="1065032300">
-    <w:abstractNumId w:val="48"/>
+    <w:abstractNumId w:val="51"/>
   </w:num>
   <w:num w:numId="50" w16cid:durableId="2073040766">
-    <w:abstractNumId w:val="42"/>
+    <w:abstractNumId w:val="45"/>
   </w:num>
   <w:num w:numId="51" w16cid:durableId="107629475">
     <w:abstractNumId w:val="12"/>
   </w:num>
   <w:num w:numId="52" w16cid:durableId="920023039">
-    <w:abstractNumId w:val="18"/>
+    <w:abstractNumId w:val="19"/>
   </w:num>
   <w:num w:numId="53" w16cid:durableId="366107234">
-    <w:abstractNumId w:val="40"/>
+    <w:abstractNumId w:val="43"/>
   </w:num>
   <w:num w:numId="54" w16cid:durableId="2008557514">
-    <w:abstractNumId w:val="19"/>
+    <w:abstractNumId w:val="20"/>
   </w:num>
   <w:num w:numId="55" w16cid:durableId="489564120">
-    <w:abstractNumId w:val="27"/>
+    <w:abstractNumId w:val="29"/>
   </w:num>
   <w:num w:numId="56" w16cid:durableId="406540941">
-    <w:abstractNumId w:val="43"/>
+    <w:abstractNumId w:val="46"/>
   </w:num>
   <w:num w:numId="57" w16cid:durableId="2096514699">
-    <w:abstractNumId w:val="28"/>
+    <w:abstractNumId w:val="30"/>
+  </w:num>
+  <w:num w:numId="58" w16cid:durableId="719479255">
+    <w:abstractNumId w:val="23"/>
+  </w:num>
+  <w:num w:numId="59" w16cid:durableId="486942106">
+    <w:abstractNumId w:val="16"/>
+  </w:num>
+  <w:num w:numId="60" w16cid:durableId="796217350">
+    <w:abstractNumId w:val="34"/>
   </w:num>
   <w:numIdMacAtCleanup w:val="6"/>
 </w:numbering>

</xml_diff>